<commit_message>
Added images for assignment 02
</commit_message>
<xml_diff>
--- a/Assignment02/Rousseau_Cassandra_CART451_Assignment02.docx
+++ b/Assignment02/Rousseau_Cassandra_CART451_Assignment02.docx
@@ -57,7 +57,7 @@
     </w:p>
     <w:p>
       <w:pPr>
-        <w:pStyle w:val="Paragraphedeliste"/>
+        <w:pStyle w:val="ListParagraph"/>
         <w:numPr>
           <w:ilvl w:val="0"/>
           <w:numId w:val="2"/>
@@ -87,7 +87,7 @@
     </w:p>
     <w:p>
       <w:pPr>
-        <w:pStyle w:val="Paragraphedeliste"/>
+        <w:pStyle w:val="ListParagraph"/>
         <w:numPr>
           <w:ilvl w:val="0"/>
           <w:numId w:val="2"/>
@@ -627,7 +627,7 @@
     </w:p>
     <w:p>
       <w:pPr>
-        <w:pStyle w:val="Paragraphedeliste"/>
+        <w:pStyle w:val="ListParagraph"/>
         <w:rPr>
           <w:rFonts w:ascii="Times New Roman" w:hAnsi="Times New Roman" w:cs="Times New Roman"/>
           <w:sz w:val="24"/>
@@ -711,7 +711,7 @@
 <w:hdr xmlns:wpc="http://schemas.microsoft.com/office/word/2010/wordprocessingCanvas" xmlns:cx="http://schemas.microsoft.com/office/drawing/2014/chartex" xmlns:cx1="http://schemas.microsoft.com/office/drawing/2015/9/8/chartex" xmlns:cx2="http://schemas.microsoft.com/office/drawing/2015/10/21/chartex" xmlns:cx3="http://schemas.microsoft.com/office/drawing/2016/5/9/chartex" xmlns:cx4="http://schemas.microsoft.com/office/drawing/2016/5/10/chartex" xmlns:cx5="http://schemas.microsoft.com/office/drawing/2016/5/11/chartex" xmlns:cx6="http://schemas.microsoft.com/office/drawing/2016/5/12/chartex" xmlns:cx7="http://schemas.microsoft.com/office/drawing/2016/5/13/chartex" xmlns:cx8="http://schemas.microsoft.com/office/drawing/2016/5/14/chartex" xmlns:mc="http://schemas.openxmlformats.org/markup-compatibility/2006" xmlns:aink="http://schemas.microsoft.com/office/drawing/2016/ink" xmlns:am3d="http://schemas.microsoft.com/office/drawing/2017/model3d" xmlns:o="urn:schemas-microsoft-com:office:office" xmlns:oel="http://schemas.microsoft.com/office/2019/extlst" xmlns:r="http://schemas.openxmlformats.org/officeDocument/2006/relationships" xmlns:m="http://schemas.openxmlformats.org/officeDocument/2006/math" xmlns:v="urn:schemas-microsoft-com:vml" xmlns:wp14="http://schemas.microsoft.com/office/word/2010/wordprocessingDrawing" xmlns:wp="http://schemas.openxmlformats.org/drawingml/2006/wordprocessingDrawing" xmlns:w10="urn:schemas-microsoft-com:office:word" xmlns:w="http://schemas.openxmlformats.org/wordprocessingml/2006/main" xmlns:w14="http://schemas.microsoft.com/office/word/2010/wordml" xmlns:w15="http://schemas.microsoft.com/office/word/2012/wordml" xmlns:w16cex="http://schemas.microsoft.com/office/word/2018/wordml/cex" xmlns:w16cid="http://schemas.microsoft.com/office/word/2016/wordml/cid" xmlns:w16="http://schemas.microsoft.com/office/word/2018/wordml" xmlns:w16sdtdh="http://schemas.microsoft.com/office/word/2020/wordml/sdtdatahash" xmlns:w16se="http://schemas.microsoft.com/office/word/2015/wordml/symex" xmlns:wpg="http://schemas.microsoft.com/office/word/2010/wordprocessingGroup" xmlns:wpi="http://schemas.microsoft.com/office/word/2010/wordprocessingInk" xmlns:wne="http://schemas.microsoft.com/office/word/2006/wordml" xmlns:wps="http://schemas.microsoft.com/office/word/2010/wordprocessingShape" mc:Ignorable="w14 w15 w16se w16cid w16 w16cex w16sdtdh wp14">
   <w:p>
     <w:pPr>
-      <w:pStyle w:val="En-tte"/>
+      <w:pStyle w:val="Header"/>
       <w:rPr>
         <w:rFonts w:ascii="Times New Roman" w:hAnsi="Times New Roman" w:cs="Times New Roman"/>
       </w:rPr>
@@ -761,7 +761,7 @@
   </w:p>
   <w:p>
     <w:pPr>
-      <w:pStyle w:val="En-tte"/>
+      <w:pStyle w:val="Header"/>
     </w:pPr>
     <w:r>
       <w:rPr>
@@ -784,7 +784,7 @@
   </w:p>
   <w:p>
     <w:pPr>
-      <w:pStyle w:val="En-tte"/>
+      <w:pStyle w:val="Header"/>
     </w:pPr>
   </w:p>
 </w:hdr>
@@ -1380,13 +1380,13 @@
     <w:name w:val="Normal"/>
     <w:qFormat/>
   </w:style>
-  <w:style w:type="character" w:default="1" w:styleId="Policepardfaut">
+  <w:style w:type="character" w:default="1" w:styleId="DefaultParagraphFont">
     <w:name w:val="Default Paragraph Font"/>
     <w:uiPriority w:val="1"/>
     <w:semiHidden/>
     <w:unhideWhenUsed/>
   </w:style>
-  <w:style w:type="table" w:default="1" w:styleId="TableauNormal">
+  <w:style w:type="table" w:default="1" w:styleId="TableNormal">
     <w:name w:val="Normal Table"/>
     <w:uiPriority w:val="99"/>
     <w:semiHidden/>
@@ -1401,16 +1401,16 @@
       </w:tblCellMar>
     </w:tblPr>
   </w:style>
-  <w:style w:type="numbering" w:default="1" w:styleId="Aucuneliste">
+  <w:style w:type="numbering" w:default="1" w:styleId="NoList">
     <w:name w:val="No List"/>
     <w:uiPriority w:val="99"/>
     <w:semiHidden/>
     <w:unhideWhenUsed/>
   </w:style>
-  <w:style w:type="paragraph" w:styleId="En-tte">
+  <w:style w:type="paragraph" w:styleId="Header">
     <w:name w:val="header"/>
     <w:basedOn w:val="Normal"/>
-    <w:link w:val="En-tteCar"/>
+    <w:link w:val="HeaderChar"/>
     <w:uiPriority w:val="99"/>
     <w:unhideWhenUsed/>
     <w:rsid w:val="00ED1003"/>
@@ -1422,17 +1422,17 @@
       <w:spacing w:after="0" w:line="240" w:lineRule="auto"/>
     </w:pPr>
   </w:style>
-  <w:style w:type="character" w:customStyle="1" w:styleId="En-tteCar">
-    <w:name w:val="En-tête Car"/>
-    <w:basedOn w:val="Policepardfaut"/>
-    <w:link w:val="En-tte"/>
+  <w:style w:type="character" w:customStyle="1" w:styleId="HeaderChar">
+    <w:name w:val="Header Char"/>
+    <w:basedOn w:val="DefaultParagraphFont"/>
+    <w:link w:val="Header"/>
     <w:uiPriority w:val="99"/>
     <w:rsid w:val="00ED1003"/>
   </w:style>
-  <w:style w:type="paragraph" w:styleId="Pieddepage">
+  <w:style w:type="paragraph" w:styleId="Footer">
     <w:name w:val="footer"/>
     <w:basedOn w:val="Normal"/>
-    <w:link w:val="PieddepageCar"/>
+    <w:link w:val="FooterChar"/>
     <w:uiPriority w:val="99"/>
     <w:unhideWhenUsed/>
     <w:rsid w:val="00ED1003"/>
@@ -1444,14 +1444,14 @@
       <w:spacing w:after="0" w:line="240" w:lineRule="auto"/>
     </w:pPr>
   </w:style>
-  <w:style w:type="character" w:customStyle="1" w:styleId="PieddepageCar">
-    <w:name w:val="Pied de page Car"/>
-    <w:basedOn w:val="Policepardfaut"/>
-    <w:link w:val="Pieddepage"/>
+  <w:style w:type="character" w:customStyle="1" w:styleId="FooterChar">
+    <w:name w:val="Footer Char"/>
+    <w:basedOn w:val="DefaultParagraphFont"/>
+    <w:link w:val="Footer"/>
     <w:uiPriority w:val="99"/>
     <w:rsid w:val="00ED1003"/>
   </w:style>
-  <w:style w:type="paragraph" w:styleId="Paragraphedeliste">
+  <w:style w:type="paragraph" w:styleId="ListParagraph">
     <w:name w:val="List Paragraph"/>
     <w:basedOn w:val="Normal"/>
     <w:uiPriority w:val="34"/>

</xml_diff>

<commit_message>
Added images for PART B
</commit_message>
<xml_diff>
--- a/Assignment02/Rousseau_Cassandra_CART451_Assignment02.docx
+++ b/Assignment02/Rousseau_Cassandra_CART451_Assignment02.docx
@@ -88,6 +88,188 @@
     <w:p>
       <w:pPr>
         <w:pStyle w:val="ListParagraph"/>
+        <w:rPr>
+          <w:rFonts w:ascii="Times New Roman" w:hAnsi="Times New Roman" w:cs="Times New Roman"/>
+          <w:sz w:val="24"/>
+          <w:szCs w:val="24"/>
+        </w:rPr>
+      </w:pPr>
+    </w:p>
+    <w:p>
+      <w:pPr>
+        <w:pStyle w:val="ListParagraph"/>
+        <w:rPr>
+          <w:rFonts w:ascii="Times New Roman" w:hAnsi="Times New Roman" w:cs="Times New Roman"/>
+          <w:sz w:val="24"/>
+          <w:szCs w:val="24"/>
+        </w:rPr>
+      </w:pPr>
+      <w:r>
+        <w:rPr>
+          <w:rFonts w:ascii="Times New Roman" w:hAnsi="Times New Roman" w:cs="Times New Roman"/>
+          <w:sz w:val="24"/>
+          <w:szCs w:val="24"/>
+        </w:rPr>
+        <w:t xml:space="preserve">Here is an image of the corgi plushie:  </w:t>
+      </w:r>
+      <w:r>
+        <w:rPr>
+          <w:rFonts w:ascii="Times New Roman" w:hAnsi="Times New Roman" w:cs="Times New Roman"/>
+          <w:sz w:val="24"/>
+          <w:szCs w:val="24"/>
+        </w:rPr>
+        <w:t>Here is an image of the book:</w:t>
+      </w:r>
+    </w:p>
+    <w:p>
+      <w:pPr>
+        <w:pStyle w:val="ListParagraph"/>
+        <w:rPr>
+          <w:rFonts w:ascii="Times New Roman" w:hAnsi="Times New Roman" w:cs="Times New Roman"/>
+          <w:sz w:val="24"/>
+          <w:szCs w:val="24"/>
+        </w:rPr>
+      </w:pPr>
+    </w:p>
+    <w:p>
+      <w:pPr>
+        <w:pStyle w:val="ListParagraph"/>
+        <w:rPr>
+          <w:rFonts w:ascii="Times New Roman" w:hAnsi="Times New Roman" w:cs="Times New Roman"/>
+          <w:sz w:val="24"/>
+          <w:szCs w:val="24"/>
+        </w:rPr>
+      </w:pPr>
+      <w:r>
+        <w:rPr>
+          <w:rFonts w:ascii="Times New Roman" w:hAnsi="Times New Roman" w:cs="Times New Roman"/>
+          <w:noProof/>
+          <w:sz w:val="24"/>
+          <w:szCs w:val="24"/>
+        </w:rPr>
+        <w:drawing>
+          <wp:inline distT="0" distB="0" distL="0" distR="0" wp14:anchorId="54C29AB3" wp14:editId="3DAE05A9">
+            <wp:extent cx="2249424" cy="2999232"/>
+            <wp:effectExtent l="0" t="0" r="0" b="0"/>
+            <wp:docPr id="1260499247" name="Picture 1" descr="A stuffed dog on a wood floor&#10;&#10;Description automatically generated"/>
+            <wp:cNvGraphicFramePr>
+              <a:graphicFrameLocks xmlns:a="http://schemas.openxmlformats.org/drawingml/2006/main" noChangeAspect="1"/>
+            </wp:cNvGraphicFramePr>
+            <a:graphic xmlns:a="http://schemas.openxmlformats.org/drawingml/2006/main">
+              <a:graphicData uri="http://schemas.openxmlformats.org/drawingml/2006/picture">
+                <pic:pic xmlns:pic="http://schemas.openxmlformats.org/drawingml/2006/picture">
+                  <pic:nvPicPr>
+                    <pic:cNvPr id="1260499247" name="Picture 1" descr="A stuffed dog on a wood floor&#10;&#10;Description automatically generated"/>
+                    <pic:cNvPicPr/>
+                  </pic:nvPicPr>
+                  <pic:blipFill>
+                    <a:blip r:embed="rId7" cstate="print">
+                      <a:extLst>
+                        <a:ext uri="{28A0092B-C50C-407E-A947-70E740481C1C}">
+                          <a14:useLocalDpi xmlns:a14="http://schemas.microsoft.com/office/drawing/2010/main" val="0"/>
+                        </a:ext>
+                      </a:extLst>
+                    </a:blip>
+                    <a:stretch>
+                      <a:fillRect/>
+                    </a:stretch>
+                  </pic:blipFill>
+                  <pic:spPr>
+                    <a:xfrm>
+                      <a:off x="0" y="0"/>
+                      <a:ext cx="2273275" cy="3031033"/>
+                    </a:xfrm>
+                    <a:prstGeom prst="rect">
+                      <a:avLst/>
+                    </a:prstGeom>
+                  </pic:spPr>
+                </pic:pic>
+              </a:graphicData>
+            </a:graphic>
+          </wp:inline>
+        </w:drawing>
+      </w:r>
+      <w:r>
+        <w:rPr>
+          <w:rFonts w:ascii="Times New Roman" w:hAnsi="Times New Roman" w:cs="Times New Roman"/>
+          <w:noProof/>
+          <w:sz w:val="24"/>
+          <w:szCs w:val="24"/>
+        </w:rPr>
+        <w:t xml:space="preserve"> </w:t>
+      </w:r>
+      <w:r>
+        <w:rPr>
+          <w:rFonts w:ascii="Times New Roman" w:hAnsi="Times New Roman" w:cs="Times New Roman"/>
+          <w:noProof/>
+          <w:sz w:val="24"/>
+          <w:szCs w:val="24"/>
+        </w:rPr>
+        <w:t xml:space="preserve"> </w:t>
+      </w:r>
+      <w:r>
+        <w:rPr>
+          <w:rFonts w:ascii="Times New Roman" w:hAnsi="Times New Roman" w:cs="Times New Roman"/>
+          <w:noProof/>
+          <w:sz w:val="24"/>
+          <w:szCs w:val="24"/>
+        </w:rPr>
+        <w:drawing>
+          <wp:inline distT="0" distB="0" distL="0" distR="0" wp14:anchorId="389A493F" wp14:editId="7002FCED">
+            <wp:extent cx="2238452" cy="2984602"/>
+            <wp:effectExtent l="0" t="0" r="9525" b="6350"/>
+            <wp:docPr id="82270528" name="Picture 2" descr="A book on a wood surface&#10;&#10;Description automatically generated"/>
+            <wp:cNvGraphicFramePr>
+              <a:graphicFrameLocks xmlns:a="http://schemas.openxmlformats.org/drawingml/2006/main" noChangeAspect="1"/>
+            </wp:cNvGraphicFramePr>
+            <a:graphic xmlns:a="http://schemas.openxmlformats.org/drawingml/2006/main">
+              <a:graphicData uri="http://schemas.openxmlformats.org/drawingml/2006/picture">
+                <pic:pic xmlns:pic="http://schemas.openxmlformats.org/drawingml/2006/picture">
+                  <pic:nvPicPr>
+                    <pic:cNvPr id="82270528" name="Picture 2" descr="A book on a wood surface&#10;&#10;Description automatically generated"/>
+                    <pic:cNvPicPr/>
+                  </pic:nvPicPr>
+                  <pic:blipFill>
+                    <a:blip r:embed="rId8" cstate="print">
+                      <a:extLst>
+                        <a:ext uri="{28A0092B-C50C-407E-A947-70E740481C1C}">
+                          <a14:useLocalDpi xmlns:a14="http://schemas.microsoft.com/office/drawing/2010/main" val="0"/>
+                        </a:ext>
+                      </a:extLst>
+                    </a:blip>
+                    <a:stretch>
+                      <a:fillRect/>
+                    </a:stretch>
+                  </pic:blipFill>
+                  <pic:spPr>
+                    <a:xfrm>
+                      <a:off x="0" y="0"/>
+                      <a:ext cx="2242846" cy="2990461"/>
+                    </a:xfrm>
+                    <a:prstGeom prst="rect">
+                      <a:avLst/>
+                    </a:prstGeom>
+                  </pic:spPr>
+                </pic:pic>
+              </a:graphicData>
+            </a:graphic>
+          </wp:inline>
+        </w:drawing>
+      </w:r>
+    </w:p>
+    <w:p>
+      <w:pPr>
+        <w:pStyle w:val="ListParagraph"/>
+        <w:rPr>
+          <w:rFonts w:ascii="Times New Roman" w:hAnsi="Times New Roman" w:cs="Times New Roman"/>
+          <w:sz w:val="24"/>
+          <w:szCs w:val="24"/>
+        </w:rPr>
+      </w:pPr>
+    </w:p>
+    <w:p>
+      <w:pPr>
+        <w:pStyle w:val="ListParagraph"/>
         <w:numPr>
           <w:ilvl w:val="0"/>
           <w:numId w:val="2"/>
@@ -98,13 +280,643 @@
           <w:szCs w:val="24"/>
         </w:rPr>
       </w:pPr>
-    </w:p>
-    <w:p>
-      <w:pPr>
-        <w:autoSpaceDE w:val="0"/>
-        <w:autoSpaceDN w:val="0"/>
-        <w:adjustRightInd w:val="0"/>
-        <w:spacing w:after="0" w:line="240" w:lineRule="auto"/>
+      <w:r>
+        <w:rPr>
+          <w:rFonts w:ascii="Times New Roman" w:hAnsi="Times New Roman" w:cs="Times New Roman"/>
+          <w:sz w:val="24"/>
+          <w:szCs w:val="24"/>
+        </w:rPr>
+        <w:t xml:space="preserve">For this assignment, we are asked to create an image detection AI model </w:t>
+      </w:r>
+      <w:r>
+        <w:rPr>
+          <w:rFonts w:ascii="Times New Roman" w:hAnsi="Times New Roman" w:cs="Times New Roman"/>
+          <w:sz w:val="24"/>
+          <w:szCs w:val="24"/>
+        </w:rPr>
+        <w:t xml:space="preserve">to put </w:t>
+      </w:r>
+      <w:r>
+        <w:rPr>
+          <w:rFonts w:ascii="Times New Roman" w:hAnsi="Times New Roman" w:cs="Times New Roman"/>
+          <w:sz w:val="24"/>
+          <w:szCs w:val="24"/>
+        </w:rPr>
+        <w:t xml:space="preserve">objects into their specified category. </w:t>
+      </w:r>
+    </w:p>
+    <w:p>
+      <w:pPr>
+        <w:pStyle w:val="ListParagraph"/>
+        <w:numPr>
+          <w:ilvl w:val="0"/>
+          <w:numId w:val="2"/>
+        </w:numPr>
+        <w:rPr>
+          <w:rFonts w:ascii="Times New Roman" w:hAnsi="Times New Roman" w:cs="Times New Roman"/>
+          <w:sz w:val="24"/>
+          <w:szCs w:val="24"/>
+        </w:rPr>
+      </w:pPr>
+      <w:r>
+        <w:rPr>
+          <w:rFonts w:ascii="Times New Roman" w:hAnsi="Times New Roman" w:cs="Times New Roman"/>
+          <w:sz w:val="24"/>
+          <w:szCs w:val="24"/>
+        </w:rPr>
+        <w:t xml:space="preserve">These </w:t>
+      </w:r>
+      <w:r>
+        <w:rPr>
+          <w:rFonts w:ascii="Times New Roman" w:hAnsi="Times New Roman" w:cs="Times New Roman"/>
+          <w:sz w:val="24"/>
+          <w:szCs w:val="24"/>
+        </w:rPr>
+        <w:t>are</w:t>
+      </w:r>
+      <w:r>
+        <w:rPr>
+          <w:rFonts w:ascii="Times New Roman" w:hAnsi="Times New Roman" w:cs="Times New Roman"/>
+          <w:sz w:val="24"/>
+          <w:szCs w:val="24"/>
+        </w:rPr>
+        <w:t xml:space="preserve"> the steps used to train the model: </w:t>
+      </w:r>
+    </w:p>
+    <w:p>
+      <w:pPr>
+        <w:pStyle w:val="ListParagraph"/>
+        <w:numPr>
+          <w:ilvl w:val="1"/>
+          <w:numId w:val="2"/>
+        </w:numPr>
+        <w:rPr>
+          <w:rFonts w:ascii="Times New Roman" w:hAnsi="Times New Roman" w:cs="Times New Roman"/>
+          <w:sz w:val="24"/>
+          <w:szCs w:val="24"/>
+        </w:rPr>
+      </w:pPr>
+      <w:r>
+        <w:rPr>
+          <w:rFonts w:ascii="Times New Roman" w:hAnsi="Times New Roman" w:cs="Times New Roman"/>
+          <w:sz w:val="24"/>
+          <w:szCs w:val="24"/>
+        </w:rPr>
+        <w:t>First,</w:t>
+      </w:r>
+      <w:r>
+        <w:rPr>
+          <w:rFonts w:ascii="Times New Roman" w:hAnsi="Times New Roman" w:cs="Times New Roman"/>
+          <w:sz w:val="24"/>
+          <w:szCs w:val="24"/>
+        </w:rPr>
+        <w:t xml:space="preserve"> I created an </w:t>
+      </w:r>
+      <w:r>
+        <w:rPr>
+          <w:rFonts w:ascii="Times New Roman" w:hAnsi="Times New Roman" w:cs="Times New Roman"/>
+          <w:sz w:val="24"/>
+          <w:szCs w:val="24"/>
+        </w:rPr>
+        <w:t>account on</w:t>
+      </w:r>
+      <w:r>
+        <w:rPr>
+          <w:rFonts w:ascii="Times New Roman" w:hAnsi="Times New Roman" w:cs="Times New Roman"/>
+          <w:sz w:val="24"/>
+          <w:szCs w:val="24"/>
+        </w:rPr>
+        <w:t xml:space="preserve"> Edge Impulse</w:t>
+      </w:r>
+    </w:p>
+    <w:p>
+      <w:pPr>
+        <w:pStyle w:val="ListParagraph"/>
+        <w:numPr>
+          <w:ilvl w:val="1"/>
+          <w:numId w:val="2"/>
+        </w:numPr>
+        <w:rPr>
+          <w:rFonts w:ascii="Times New Roman" w:hAnsi="Times New Roman" w:cs="Times New Roman"/>
+          <w:sz w:val="24"/>
+          <w:szCs w:val="24"/>
+        </w:rPr>
+      </w:pPr>
+      <w:r>
+        <w:rPr>
+          <w:rFonts w:ascii="Times New Roman" w:hAnsi="Times New Roman" w:cs="Times New Roman"/>
+          <w:sz w:val="24"/>
+          <w:szCs w:val="24"/>
+        </w:rPr>
+        <w:t xml:space="preserve">I added </w:t>
+      </w:r>
+      <w:r>
+        <w:rPr>
+          <w:rFonts w:ascii="Times New Roman" w:hAnsi="Times New Roman" w:cs="Times New Roman"/>
+          <w:sz w:val="24"/>
+          <w:szCs w:val="24"/>
+        </w:rPr>
+        <w:t>a</w:t>
+      </w:r>
+      <w:r>
+        <w:rPr>
+          <w:rFonts w:ascii="Times New Roman" w:hAnsi="Times New Roman" w:cs="Times New Roman"/>
+          <w:sz w:val="24"/>
+          <w:szCs w:val="24"/>
+        </w:rPr>
+        <w:t xml:space="preserve"> device that can access the training </w:t>
+      </w:r>
+      <w:r>
+        <w:rPr>
+          <w:rFonts w:ascii="Times New Roman" w:hAnsi="Times New Roman" w:cs="Times New Roman"/>
+          <w:sz w:val="24"/>
+          <w:szCs w:val="24"/>
+        </w:rPr>
+        <w:t>models.</w:t>
+      </w:r>
+    </w:p>
+    <w:p>
+      <w:pPr>
+        <w:pStyle w:val="ListParagraph"/>
+        <w:numPr>
+          <w:ilvl w:val="1"/>
+          <w:numId w:val="2"/>
+        </w:numPr>
+        <w:rPr>
+          <w:rFonts w:ascii="Times New Roman" w:hAnsi="Times New Roman" w:cs="Times New Roman"/>
+          <w:sz w:val="24"/>
+          <w:szCs w:val="24"/>
+        </w:rPr>
+      </w:pPr>
+      <w:r>
+        <w:rPr>
+          <w:rFonts w:ascii="Times New Roman" w:hAnsi="Times New Roman" w:cs="Times New Roman"/>
+          <w:sz w:val="24"/>
+          <w:szCs w:val="24"/>
+        </w:rPr>
+        <w:t xml:space="preserve">I uploaded the image folders of each object, plus </w:t>
+      </w:r>
+      <w:r>
+        <w:rPr>
+          <w:rFonts w:ascii="Times New Roman" w:hAnsi="Times New Roman" w:cs="Times New Roman"/>
+          <w:sz w:val="24"/>
+          <w:szCs w:val="24"/>
+        </w:rPr>
+        <w:t>a third folder</w:t>
+      </w:r>
+      <w:r>
+        <w:rPr>
+          <w:rFonts w:ascii="Times New Roman" w:hAnsi="Times New Roman" w:cs="Times New Roman"/>
+          <w:sz w:val="24"/>
+          <w:szCs w:val="24"/>
+        </w:rPr>
+        <w:t xml:space="preserve"> named </w:t>
+      </w:r>
+      <w:r>
+        <w:rPr>
+          <w:rFonts w:ascii="Times New Roman" w:hAnsi="Times New Roman" w:cs="Times New Roman"/>
+          <w:sz w:val="24"/>
+          <w:szCs w:val="24"/>
+        </w:rPr>
+        <w:t>Others</w:t>
+      </w:r>
+      <w:r>
+        <w:rPr>
+          <w:rFonts w:ascii="Times New Roman" w:hAnsi="Times New Roman" w:cs="Times New Roman"/>
+          <w:sz w:val="24"/>
+          <w:szCs w:val="24"/>
+        </w:rPr>
+        <w:t xml:space="preserve"> with 50 pictures of random objects</w:t>
+      </w:r>
+      <w:r>
+        <w:rPr>
+          <w:rFonts w:ascii="Times New Roman" w:hAnsi="Times New Roman" w:cs="Times New Roman"/>
+          <w:sz w:val="24"/>
+          <w:szCs w:val="24"/>
+        </w:rPr>
+        <w:t>, all folders had the option of dividing their content for training and testing (i.e., 80% of images of each folder were used for training and 20% were used for testing)</w:t>
+      </w:r>
+      <w:r>
+        <w:rPr>
+          <w:rFonts w:ascii="Times New Roman" w:hAnsi="Times New Roman" w:cs="Times New Roman"/>
+          <w:sz w:val="24"/>
+          <w:szCs w:val="24"/>
+        </w:rPr>
+        <w:t xml:space="preserve">, I also added labelling on each </w:t>
+      </w:r>
+      <w:r>
+        <w:rPr>
+          <w:rFonts w:ascii="Times New Roman" w:hAnsi="Times New Roman" w:cs="Times New Roman"/>
+          <w:sz w:val="24"/>
+          <w:szCs w:val="24"/>
+        </w:rPr>
+        <w:t>object.</w:t>
+      </w:r>
+    </w:p>
+    <w:p>
+      <w:pPr>
+        <w:pStyle w:val="ListParagraph"/>
+        <w:numPr>
+          <w:ilvl w:val="1"/>
+          <w:numId w:val="2"/>
+        </w:numPr>
+        <w:rPr>
+          <w:rFonts w:ascii="Times New Roman" w:hAnsi="Times New Roman" w:cs="Times New Roman"/>
+          <w:sz w:val="24"/>
+          <w:szCs w:val="24"/>
+        </w:rPr>
+      </w:pPr>
+      <w:r>
+        <w:rPr>
+          <w:rFonts w:ascii="Times New Roman" w:hAnsi="Times New Roman" w:cs="Times New Roman"/>
+          <w:sz w:val="24"/>
+          <w:szCs w:val="24"/>
+        </w:rPr>
+        <w:t xml:space="preserve">After </w:t>
+      </w:r>
+      <w:r>
+        <w:rPr>
+          <w:rFonts w:ascii="Times New Roman" w:hAnsi="Times New Roman" w:cs="Times New Roman"/>
+          <w:sz w:val="24"/>
+          <w:szCs w:val="24"/>
+        </w:rPr>
+        <w:t>uploading</w:t>
+      </w:r>
+      <w:r>
+        <w:rPr>
+          <w:rFonts w:ascii="Times New Roman" w:hAnsi="Times New Roman" w:cs="Times New Roman"/>
+          <w:sz w:val="24"/>
+          <w:szCs w:val="24"/>
+        </w:rPr>
+        <w:t xml:space="preserve"> the images, I created an impulse for the </w:t>
+      </w:r>
+      <w:r>
+        <w:rPr>
+          <w:rFonts w:ascii="Times New Roman" w:hAnsi="Times New Roman" w:cs="Times New Roman"/>
+          <w:sz w:val="24"/>
+          <w:szCs w:val="24"/>
+        </w:rPr>
+        <w:t>model.</w:t>
+      </w:r>
+    </w:p>
+    <w:p>
+      <w:pPr>
+        <w:pStyle w:val="ListParagraph"/>
+        <w:numPr>
+          <w:ilvl w:val="1"/>
+          <w:numId w:val="2"/>
+        </w:numPr>
+        <w:rPr>
+          <w:rFonts w:ascii="Times New Roman" w:hAnsi="Times New Roman" w:cs="Times New Roman"/>
+          <w:sz w:val="24"/>
+          <w:szCs w:val="24"/>
+        </w:rPr>
+      </w:pPr>
+      <w:r>
+        <w:rPr>
+          <w:rFonts w:ascii="Times New Roman" w:hAnsi="Times New Roman" w:cs="Times New Roman"/>
+          <w:sz w:val="24"/>
+          <w:szCs w:val="24"/>
+        </w:rPr>
+        <w:t xml:space="preserve">After creating the impulse, I </w:t>
+      </w:r>
+      <w:r>
+        <w:rPr>
+          <w:rFonts w:ascii="Times New Roman" w:hAnsi="Times New Roman" w:cs="Times New Roman"/>
+          <w:sz w:val="24"/>
+          <w:szCs w:val="24"/>
+        </w:rPr>
+        <w:t>ensured</w:t>
+      </w:r>
+      <w:r>
+        <w:rPr>
+          <w:rFonts w:ascii="Times New Roman" w:hAnsi="Times New Roman" w:cs="Times New Roman"/>
+          <w:sz w:val="24"/>
+          <w:szCs w:val="24"/>
+        </w:rPr>
+        <w:t xml:space="preserve"> the </w:t>
+      </w:r>
+      <w:r>
+        <w:rPr>
+          <w:rFonts w:ascii="Times New Roman" w:hAnsi="Times New Roman" w:cs="Times New Roman"/>
+          <w:sz w:val="24"/>
+          <w:szCs w:val="24"/>
+        </w:rPr>
+        <w:t>raw</w:t>
+      </w:r>
+      <w:r>
+        <w:rPr>
+          <w:rFonts w:ascii="Times New Roman" w:hAnsi="Times New Roman" w:cs="Times New Roman"/>
+          <w:sz w:val="24"/>
+          <w:szCs w:val="24"/>
+        </w:rPr>
+        <w:t xml:space="preserve"> images were on RGB and then generated their </w:t>
+      </w:r>
+      <w:r>
+        <w:rPr>
+          <w:rFonts w:ascii="Times New Roman" w:hAnsi="Times New Roman" w:cs="Times New Roman"/>
+          <w:sz w:val="24"/>
+          <w:szCs w:val="24"/>
+        </w:rPr>
+        <w:t>features.</w:t>
+      </w:r>
+    </w:p>
+    <w:p>
+      <w:pPr>
+        <w:pStyle w:val="ListParagraph"/>
+        <w:numPr>
+          <w:ilvl w:val="1"/>
+          <w:numId w:val="2"/>
+        </w:numPr>
+        <w:rPr>
+          <w:rFonts w:ascii="Times New Roman" w:hAnsi="Times New Roman" w:cs="Times New Roman"/>
+          <w:sz w:val="24"/>
+          <w:szCs w:val="24"/>
+        </w:rPr>
+      </w:pPr>
+      <w:r>
+        <w:rPr>
+          <w:rFonts w:ascii="Times New Roman" w:hAnsi="Times New Roman" w:cs="Times New Roman"/>
+          <w:sz w:val="24"/>
+          <w:szCs w:val="24"/>
+        </w:rPr>
+        <w:t xml:space="preserve">Once their features </w:t>
+      </w:r>
+      <w:r>
+        <w:rPr>
+          <w:rFonts w:ascii="Times New Roman" w:hAnsi="Times New Roman" w:cs="Times New Roman"/>
+          <w:sz w:val="24"/>
+          <w:szCs w:val="24"/>
+        </w:rPr>
+        <w:t>were</w:t>
+      </w:r>
+      <w:r>
+        <w:rPr>
+          <w:rFonts w:ascii="Times New Roman" w:hAnsi="Times New Roman" w:cs="Times New Roman"/>
+          <w:sz w:val="24"/>
+          <w:szCs w:val="24"/>
+        </w:rPr>
+        <w:t xml:space="preserve"> generated, I selected neural network settings and a model and then started training the object detection model. </w:t>
+      </w:r>
+    </w:p>
+    <w:p>
+      <w:pPr>
+        <w:pStyle w:val="ListParagraph"/>
+        <w:numPr>
+          <w:ilvl w:val="1"/>
+          <w:numId w:val="2"/>
+        </w:numPr>
+        <w:rPr>
+          <w:rFonts w:ascii="Times New Roman" w:hAnsi="Times New Roman" w:cs="Times New Roman"/>
+          <w:sz w:val="24"/>
+          <w:szCs w:val="24"/>
+        </w:rPr>
+      </w:pPr>
+      <w:r>
+        <w:rPr>
+          <w:rFonts w:ascii="Times New Roman" w:hAnsi="Times New Roman" w:cs="Times New Roman"/>
+          <w:sz w:val="24"/>
+          <w:szCs w:val="24"/>
+        </w:rPr>
+        <w:lastRenderedPageBreak/>
+        <w:t xml:space="preserve">After transferring images into the model, I enabled EON Tuner and selected the most accurate architecture that does not </w:t>
+      </w:r>
+      <w:r>
+        <w:rPr>
+          <w:rFonts w:ascii="Times New Roman" w:hAnsi="Times New Roman" w:cs="Times New Roman"/>
+          <w:sz w:val="24"/>
+          <w:szCs w:val="24"/>
+        </w:rPr>
+        <w:t>exceed</w:t>
+      </w:r>
+      <w:r>
+        <w:rPr>
+          <w:rFonts w:ascii="Times New Roman" w:hAnsi="Times New Roman" w:cs="Times New Roman"/>
+          <w:sz w:val="24"/>
+          <w:szCs w:val="24"/>
+        </w:rPr>
+        <w:t xml:space="preserve"> the performance limits of the model.</w:t>
+      </w:r>
+    </w:p>
+    <w:p>
+      <w:pPr>
+        <w:pStyle w:val="ListParagraph"/>
+        <w:numPr>
+          <w:ilvl w:val="1"/>
+          <w:numId w:val="2"/>
+        </w:numPr>
+        <w:rPr>
+          <w:rFonts w:ascii="Times New Roman" w:hAnsi="Times New Roman" w:cs="Times New Roman"/>
+          <w:sz w:val="24"/>
+          <w:szCs w:val="24"/>
+        </w:rPr>
+      </w:pPr>
+      <w:r>
+        <w:rPr>
+          <w:rFonts w:ascii="Times New Roman" w:hAnsi="Times New Roman" w:cs="Times New Roman"/>
+          <w:sz w:val="24"/>
+          <w:szCs w:val="24"/>
+        </w:rPr>
+        <w:t xml:space="preserve">After selecting the architecture, I retrained the </w:t>
+      </w:r>
+      <w:r>
+        <w:rPr>
+          <w:rFonts w:ascii="Times New Roman" w:hAnsi="Times New Roman" w:cs="Times New Roman"/>
+          <w:sz w:val="24"/>
+          <w:szCs w:val="24"/>
+        </w:rPr>
+        <w:t>model.</w:t>
+      </w:r>
+    </w:p>
+    <w:p>
+      <w:pPr>
+        <w:pStyle w:val="ListParagraph"/>
+        <w:numPr>
+          <w:ilvl w:val="1"/>
+          <w:numId w:val="2"/>
+        </w:numPr>
+        <w:rPr>
+          <w:rFonts w:ascii="Times New Roman" w:hAnsi="Times New Roman" w:cs="Times New Roman"/>
+          <w:sz w:val="24"/>
+          <w:szCs w:val="24"/>
+        </w:rPr>
+      </w:pPr>
+      <w:r>
+        <w:rPr>
+          <w:rFonts w:ascii="Times New Roman" w:hAnsi="Times New Roman" w:cs="Times New Roman"/>
+          <w:sz w:val="24"/>
+          <w:szCs w:val="24"/>
+        </w:rPr>
+        <w:t xml:space="preserve">Once retrained, I did a live classification by loading </w:t>
+      </w:r>
+      <w:r>
+        <w:rPr>
+          <w:rFonts w:ascii="Times New Roman" w:hAnsi="Times New Roman" w:cs="Times New Roman"/>
+          <w:sz w:val="24"/>
+          <w:szCs w:val="24"/>
+        </w:rPr>
+        <w:t>several</w:t>
+      </w:r>
+      <w:r>
+        <w:rPr>
+          <w:rFonts w:ascii="Times New Roman" w:hAnsi="Times New Roman" w:cs="Times New Roman"/>
+          <w:sz w:val="24"/>
+          <w:szCs w:val="24"/>
+        </w:rPr>
+        <w:t xml:space="preserve"> samples from each image </w:t>
+      </w:r>
+      <w:r>
+        <w:rPr>
+          <w:rFonts w:ascii="Times New Roman" w:hAnsi="Times New Roman" w:cs="Times New Roman"/>
+          <w:sz w:val="24"/>
+          <w:szCs w:val="24"/>
+        </w:rPr>
+        <w:t>category.</w:t>
+      </w:r>
+      <w:r>
+        <w:rPr>
+          <w:rFonts w:ascii="Times New Roman" w:hAnsi="Times New Roman" w:cs="Times New Roman"/>
+          <w:sz w:val="24"/>
+          <w:szCs w:val="24"/>
+        </w:rPr>
+        <w:t xml:space="preserve"> </w:t>
+      </w:r>
+    </w:p>
+    <w:p>
+      <w:pPr>
+        <w:pStyle w:val="ListParagraph"/>
+        <w:numPr>
+          <w:ilvl w:val="1"/>
+          <w:numId w:val="2"/>
+        </w:numPr>
+        <w:rPr>
+          <w:rFonts w:ascii="Times New Roman" w:hAnsi="Times New Roman" w:cs="Times New Roman"/>
+          <w:sz w:val="24"/>
+          <w:szCs w:val="24"/>
+        </w:rPr>
+      </w:pPr>
+      <w:r>
+        <w:rPr>
+          <w:rFonts w:ascii="Times New Roman" w:hAnsi="Times New Roman" w:cs="Times New Roman"/>
+          <w:sz w:val="24"/>
+          <w:szCs w:val="24"/>
+        </w:rPr>
+        <w:t xml:space="preserve">Once I tested the </w:t>
+      </w:r>
+      <w:r>
+        <w:rPr>
+          <w:rFonts w:ascii="Times New Roman" w:hAnsi="Times New Roman" w:cs="Times New Roman"/>
+          <w:sz w:val="24"/>
+          <w:szCs w:val="24"/>
+        </w:rPr>
+        <w:t>image</w:t>
+      </w:r>
+      <w:r>
+        <w:rPr>
+          <w:rFonts w:ascii="Times New Roman" w:hAnsi="Times New Roman" w:cs="Times New Roman"/>
+          <w:sz w:val="24"/>
+          <w:szCs w:val="24"/>
+        </w:rPr>
+        <w:t xml:space="preserve"> samples, I did the model testing to verify the </w:t>
+      </w:r>
+      <w:r>
+        <w:rPr>
+          <w:rFonts w:ascii="Times New Roman" w:hAnsi="Times New Roman" w:cs="Times New Roman"/>
+          <w:sz w:val="24"/>
+          <w:szCs w:val="24"/>
+        </w:rPr>
+        <w:t>model's accuracy.</w:t>
+      </w:r>
+    </w:p>
+    <w:p>
+      <w:pPr>
+        <w:pStyle w:val="ListParagraph"/>
+        <w:numPr>
+          <w:ilvl w:val="0"/>
+          <w:numId w:val="2"/>
+        </w:numPr>
+        <w:rPr>
+          <w:rFonts w:ascii="Times New Roman" w:hAnsi="Times New Roman" w:cs="Times New Roman"/>
+          <w:sz w:val="24"/>
+          <w:szCs w:val="24"/>
+        </w:rPr>
+      </w:pPr>
+      <w:r>
+        <w:rPr>
+          <w:rFonts w:ascii="Times New Roman" w:hAnsi="Times New Roman" w:cs="Times New Roman"/>
+          <w:sz w:val="24"/>
+          <w:szCs w:val="24"/>
+        </w:rPr>
+        <w:t>M</w:t>
+      </w:r>
+      <w:r>
+        <w:rPr>
+          <w:rFonts w:ascii="Times New Roman" w:hAnsi="Times New Roman" w:cs="Times New Roman"/>
+          <w:sz w:val="24"/>
+          <w:szCs w:val="24"/>
+        </w:rPr>
+        <w:t xml:space="preserve">y model had very good </w:t>
+      </w:r>
+      <w:r>
+        <w:rPr>
+          <w:rFonts w:ascii="Times New Roman" w:hAnsi="Times New Roman" w:cs="Times New Roman"/>
+          <w:sz w:val="24"/>
+          <w:szCs w:val="24"/>
+        </w:rPr>
+        <w:t>results (</w:t>
+      </w:r>
+      <w:r>
+        <w:rPr>
+          <w:rFonts w:ascii="Times New Roman" w:hAnsi="Times New Roman" w:cs="Times New Roman"/>
+          <w:sz w:val="24"/>
+          <w:szCs w:val="24"/>
+        </w:rPr>
+        <w:t>i.e., 9</w:t>
+      </w:r>
+      <w:r>
+        <w:rPr>
+          <w:rFonts w:ascii="Times New Roman" w:hAnsi="Times New Roman" w:cs="Times New Roman"/>
+          <w:sz w:val="24"/>
+          <w:szCs w:val="24"/>
+        </w:rPr>
+        <w:t>0</w:t>
+      </w:r>
+      <w:r>
+        <w:rPr>
+          <w:rFonts w:ascii="Times New Roman" w:hAnsi="Times New Roman" w:cs="Times New Roman"/>
+          <w:sz w:val="24"/>
+          <w:szCs w:val="24"/>
+        </w:rPr>
+        <w:t xml:space="preserve">% </w:t>
+      </w:r>
+      <w:r>
+        <w:rPr>
+          <w:rFonts w:ascii="Times New Roman" w:hAnsi="Times New Roman" w:cs="Times New Roman"/>
+          <w:sz w:val="24"/>
+          <w:szCs w:val="24"/>
+        </w:rPr>
+        <w:t xml:space="preserve">accuracy with model testing), but it </w:t>
+      </w:r>
+      <w:r>
+        <w:rPr>
+          <w:rFonts w:ascii="Times New Roman" w:hAnsi="Times New Roman" w:cs="Times New Roman"/>
+          <w:sz w:val="24"/>
+          <w:szCs w:val="24"/>
+        </w:rPr>
+        <w:t xml:space="preserve">was not 100% perfect. </w:t>
+      </w:r>
+      <w:r>
+        <w:rPr>
+          <w:rFonts w:ascii="Calibri" w:hAnsi="Calibri" w:cs="Calibri"/>
+          <w:color w:val="000000"/>
+          <w:kern w:val="0"/>
+          <w:sz w:val="24"/>
+          <w:szCs w:val="24"/>
+          <w:highlight w:val="yellow"/>
+        </w:rPr>
+        <w:t xml:space="preserve">How well did your dataset do in terms of </w:t>
+      </w:r>
+      <w:r>
         <w:rPr>
           <w:rFonts w:ascii="Calibri-Bold" w:hAnsi="Calibri-Bold" w:cs="Calibri-Bold"/>
           <w:b/>
@@ -113,9 +925,190 @@
           <w:kern w:val="0"/>
           <w:sz w:val="24"/>
           <w:szCs w:val="24"/>
-        </w:rPr>
-      </w:pPr>
-      <w:r>
+          <w:highlight w:val="yellow"/>
+        </w:rPr>
+        <w:t>Accuracy, Precision and Recall</w:t>
+      </w:r>
+      <w:r>
+        <w:rPr>
+          <w:rFonts w:ascii="Calibri" w:hAnsi="Calibri" w:cs="Calibri"/>
+          <w:color w:val="000000"/>
+          <w:kern w:val="0"/>
+          <w:sz w:val="24"/>
+          <w:szCs w:val="24"/>
+          <w:highlight w:val="yellow"/>
+        </w:rPr>
+        <w:t>?</w:t>
+      </w:r>
+    </w:p>
+    <w:p>
+      <w:pPr>
+        <w:pStyle w:val="ListParagraph"/>
+        <w:numPr>
+          <w:ilvl w:val="0"/>
+          <w:numId w:val="2"/>
+        </w:numPr>
+        <w:autoSpaceDE w:val="0"/>
+        <w:autoSpaceDN w:val="0"/>
+        <w:adjustRightInd w:val="0"/>
+        <w:spacing w:after="0" w:line="240" w:lineRule="auto"/>
+        <w:rPr>
+          <w:rFonts w:ascii="Calibri" w:hAnsi="Calibri" w:cs="Calibri"/>
+          <w:color w:val="000000"/>
+          <w:kern w:val="0"/>
+          <w:sz w:val="24"/>
+          <w:szCs w:val="24"/>
+        </w:rPr>
+      </w:pPr>
+      <w:r>
+        <w:rPr>
+          <w:rFonts w:ascii="Calibri" w:hAnsi="Calibri" w:cs="Calibri"/>
+          <w:color w:val="000000"/>
+          <w:kern w:val="0"/>
+          <w:sz w:val="24"/>
+          <w:szCs w:val="24"/>
+          <w:highlight w:val="yellow"/>
+        </w:rPr>
+        <w:t>Take screen grabs of the graphs available through the Feature Explorer for both the</w:t>
+      </w:r>
+      <w:r>
+        <w:rPr>
+          <w:rFonts w:ascii="Calibri" w:hAnsi="Calibri" w:cs="Calibri"/>
+          <w:color w:val="000000"/>
+          <w:kern w:val="0"/>
+          <w:sz w:val="24"/>
+          <w:szCs w:val="24"/>
+          <w:highlight w:val="yellow"/>
+        </w:rPr>
+        <w:t xml:space="preserve"> </w:t>
+      </w:r>
+      <w:r>
+        <w:rPr>
+          <w:rFonts w:ascii="Calibri" w:hAnsi="Calibri" w:cs="Calibri"/>
+          <w:color w:val="000000"/>
+          <w:kern w:val="0"/>
+          <w:sz w:val="24"/>
+          <w:szCs w:val="24"/>
+          <w:highlight w:val="yellow"/>
+        </w:rPr>
+        <w:t>training and test/ live classification sets. Discuss the graphs in detail.</w:t>
+      </w:r>
+    </w:p>
+    <w:p>
+      <w:pPr>
+        <w:pStyle w:val="ListParagraph"/>
+        <w:numPr>
+          <w:ilvl w:val="0"/>
+          <w:numId w:val="2"/>
+        </w:numPr>
+        <w:autoSpaceDE w:val="0"/>
+        <w:autoSpaceDN w:val="0"/>
+        <w:adjustRightInd w:val="0"/>
+        <w:spacing w:after="0" w:line="240" w:lineRule="auto"/>
+        <w:rPr>
+          <w:rFonts w:ascii="Calibri" w:hAnsi="Calibri" w:cs="Calibri"/>
+          <w:color w:val="000000"/>
+          <w:kern w:val="0"/>
+          <w:sz w:val="24"/>
+          <w:szCs w:val="24"/>
+        </w:rPr>
+      </w:pPr>
+      <w:r>
+        <w:rPr>
+          <w:rFonts w:ascii="Times New Roman" w:hAnsi="Times New Roman" w:cs="Times New Roman"/>
+          <w:sz w:val="24"/>
+          <w:szCs w:val="24"/>
+        </w:rPr>
+        <w:t xml:space="preserve">I think better is about accuracy. It is when the model </w:t>
+      </w:r>
+      <w:r>
+        <w:rPr>
+          <w:rFonts w:ascii="Times New Roman" w:hAnsi="Times New Roman" w:cs="Times New Roman"/>
+          <w:sz w:val="24"/>
+          <w:szCs w:val="24"/>
+        </w:rPr>
+        <w:t>can distinguish the images and associate them</w:t>
+      </w:r>
+      <w:r>
+        <w:rPr>
+          <w:rFonts w:ascii="Times New Roman" w:hAnsi="Times New Roman" w:cs="Times New Roman"/>
+          <w:sz w:val="24"/>
+          <w:szCs w:val="24"/>
+        </w:rPr>
+        <w:t xml:space="preserve"> </w:t>
+      </w:r>
+      <w:r>
+        <w:rPr>
+          <w:rFonts w:ascii="Times New Roman" w:hAnsi="Times New Roman" w:cs="Times New Roman"/>
+          <w:sz w:val="24"/>
+          <w:szCs w:val="24"/>
+        </w:rPr>
+        <w:t>with</w:t>
+      </w:r>
+      <w:r>
+        <w:rPr>
+          <w:rFonts w:ascii="Times New Roman" w:hAnsi="Times New Roman" w:cs="Times New Roman"/>
+          <w:sz w:val="24"/>
+          <w:szCs w:val="24"/>
+        </w:rPr>
+        <w:t xml:space="preserve"> its specified label. </w:t>
+      </w:r>
+    </w:p>
+    <w:p>
+      <w:pPr>
+        <w:pStyle w:val="ListParagraph"/>
+        <w:autoSpaceDE w:val="0"/>
+        <w:autoSpaceDN w:val="0"/>
+        <w:adjustRightInd w:val="0"/>
+        <w:spacing w:after="0" w:line="240" w:lineRule="auto"/>
+        <w:rPr>
+          <w:rFonts w:ascii="Calibri" w:hAnsi="Calibri" w:cs="Calibri"/>
+          <w:color w:val="000000"/>
+          <w:kern w:val="0"/>
+          <w:sz w:val="24"/>
+          <w:szCs w:val="24"/>
+        </w:rPr>
+      </w:pPr>
+      <w:r>
+        <w:rPr>
+          <w:rFonts w:ascii="Calibri" w:hAnsi="Calibri" w:cs="Calibri"/>
+          <w:color w:val="000000"/>
+          <w:kern w:val="0"/>
+          <w:sz w:val="24"/>
+          <w:szCs w:val="24"/>
+          <w:highlight w:val="yellow"/>
+        </w:rPr>
+        <w:t>Provide brief postulations for how you think you could get your model to perform</w:t>
+      </w:r>
+      <w:r>
+        <w:rPr>
+          <w:rFonts w:ascii="Calibri" w:hAnsi="Calibri" w:cs="Calibri"/>
+          <w:color w:val="000000"/>
+          <w:kern w:val="0"/>
+          <w:sz w:val="24"/>
+          <w:szCs w:val="24"/>
+          <w:highlight w:val="yellow"/>
+        </w:rPr>
+        <w:t xml:space="preserve"> </w:t>
+      </w:r>
+      <w:r>
+        <w:rPr>
+          <w:rFonts w:ascii="Calibri" w:hAnsi="Calibri" w:cs="Calibri"/>
+          <w:color w:val="000000"/>
+          <w:kern w:val="0"/>
+          <w:sz w:val="24"/>
+          <w:szCs w:val="24"/>
+          <w:highlight w:val="yellow"/>
+        </w:rPr>
+        <w:t>better. What does better mean?</w:t>
+      </w:r>
+    </w:p>
+    <w:p>
+      <w:pPr>
+        <w:autoSpaceDE w:val="0"/>
+        <w:autoSpaceDN w:val="0"/>
+        <w:adjustRightInd w:val="0"/>
+        <w:spacing w:after="0" w:line="240" w:lineRule="auto"/>
         <w:rPr>
           <w:rFonts w:ascii="Calibri-Bold" w:hAnsi="Calibri-Bold" w:cs="Calibri-Bold"/>
           <w:b/>
@@ -125,127 +1118,22 @@
           <w:sz w:val="24"/>
           <w:szCs w:val="24"/>
         </w:rPr>
-        <w:t>PART A: The construction of a model with only your data.</w:t>
-      </w:r>
-    </w:p>
-    <w:p>
-      <w:pPr>
-        <w:autoSpaceDE w:val="0"/>
-        <w:autoSpaceDN w:val="0"/>
-        <w:adjustRightInd w:val="0"/>
-        <w:spacing w:after="0" w:line="240" w:lineRule="auto"/>
-        <w:rPr>
-          <w:rFonts w:ascii="Calibri" w:hAnsi="Calibri" w:cs="Calibri"/>
-          <w:color w:val="000000"/>
-          <w:kern w:val="0"/>
-          <w:sz w:val="24"/>
-          <w:szCs w:val="24"/>
-        </w:rPr>
-      </w:pPr>
-      <w:r>
-        <w:rPr>
-          <w:rFonts w:ascii="Calibri" w:hAnsi="Calibri" w:cs="Calibri"/>
-          <w:color w:val="000000"/>
-          <w:kern w:val="0"/>
-          <w:sz w:val="24"/>
-          <w:szCs w:val="24"/>
-        </w:rPr>
-        <w:t>1.Provide an image of</w:t>
-      </w:r>
-      <w:r>
-        <w:rPr>
-          <w:rFonts w:ascii="Calibri" w:hAnsi="Calibri" w:cs="Calibri"/>
-          <w:color w:val="000000"/>
-          <w:kern w:val="0"/>
+      </w:pPr>
+      <w:r>
+        <w:rPr>
+          <w:rFonts w:ascii="Times New Roman" w:hAnsi="Times New Roman" w:cs="Times New Roman"/>
+          <w:sz w:val="24"/>
+          <w:szCs w:val="24"/>
+        </w:rPr>
+        <w:t>Part B</w:t>
+      </w:r>
+      <w:r>
+        <w:rPr>
+          <w:rFonts w:ascii="Times New Roman" w:hAnsi="Times New Roman" w:cs="Times New Roman"/>
           <w:sz w:val="24"/>
           <w:szCs w:val="24"/>
         </w:rPr>
         <w:t xml:space="preserve"> </w:t>
-      </w:r>
-      <w:r>
-        <w:rPr>
-          <w:rFonts w:ascii="Calibri" w:hAnsi="Calibri" w:cs="Calibri"/>
-          <w:color w:val="000000"/>
-          <w:kern w:val="0"/>
-          <w:sz w:val="24"/>
-          <w:szCs w:val="24"/>
-        </w:rPr>
-        <w:t>each distinct object.</w:t>
-      </w:r>
-    </w:p>
-    <w:p>
-      <w:pPr>
-        <w:autoSpaceDE w:val="0"/>
-        <w:autoSpaceDN w:val="0"/>
-        <w:adjustRightInd w:val="0"/>
-        <w:spacing w:after="0" w:line="240" w:lineRule="auto"/>
-        <w:rPr>
-          <w:rFonts w:ascii="Calibri" w:hAnsi="Calibri" w:cs="Calibri"/>
-          <w:color w:val="000000"/>
-          <w:kern w:val="0"/>
-          <w:sz w:val="24"/>
-          <w:szCs w:val="24"/>
-        </w:rPr>
-      </w:pPr>
-      <w:r>
-        <w:rPr>
-          <w:rFonts w:ascii="Calibri" w:hAnsi="Calibri" w:cs="Calibri"/>
-          <w:color w:val="000000"/>
-          <w:kern w:val="0"/>
-          <w:sz w:val="24"/>
-          <w:szCs w:val="24"/>
-        </w:rPr>
-        <w:t>2. What was the purpose of the task you were asked to do in class?</w:t>
-      </w:r>
-    </w:p>
-    <w:p>
-      <w:pPr>
-        <w:autoSpaceDE w:val="0"/>
-        <w:autoSpaceDN w:val="0"/>
-        <w:adjustRightInd w:val="0"/>
-        <w:spacing w:after="0" w:line="240" w:lineRule="auto"/>
-        <w:rPr>
-          <w:rFonts w:ascii="Calibri" w:hAnsi="Calibri" w:cs="Calibri"/>
-          <w:color w:val="000000"/>
-          <w:kern w:val="0"/>
-          <w:sz w:val="24"/>
-          <w:szCs w:val="24"/>
-        </w:rPr>
-      </w:pPr>
-      <w:r>
-        <w:rPr>
-          <w:rFonts w:ascii="Calibri" w:hAnsi="Calibri" w:cs="Calibri"/>
-          <w:color w:val="000000"/>
-          <w:kern w:val="0"/>
-          <w:sz w:val="24"/>
-          <w:szCs w:val="24"/>
-        </w:rPr>
-        <w:t>3. Describe in a series of steps what you did to complete the initial task in class</w:t>
-      </w:r>
-    </w:p>
-    <w:p>
-      <w:pPr>
-        <w:autoSpaceDE w:val="0"/>
-        <w:autoSpaceDN w:val="0"/>
-        <w:adjustRightInd w:val="0"/>
-        <w:spacing w:after="0" w:line="240" w:lineRule="auto"/>
-        <w:rPr>
-          <w:rFonts w:ascii="Calibri" w:hAnsi="Calibri" w:cs="Calibri"/>
-          <w:color w:val="000000"/>
-          <w:kern w:val="0"/>
-          <w:sz w:val="24"/>
-          <w:szCs w:val="24"/>
-        </w:rPr>
-      </w:pPr>
-      <w:r>
-        <w:rPr>
-          <w:rFonts w:ascii="Calibri" w:hAnsi="Calibri" w:cs="Calibri"/>
-          <w:color w:val="000000"/>
-          <w:kern w:val="0"/>
-          <w:sz w:val="24"/>
-          <w:szCs w:val="24"/>
-        </w:rPr>
-        <w:t xml:space="preserve">4. How well did your dataset do in terms of </w:t>
       </w:r>
       <w:r>
         <w:rPr>
@@ -257,125 +1145,9 @@
           <w:sz w:val="24"/>
           <w:szCs w:val="24"/>
         </w:rPr>
-        <w:t>Accuracy, Precision and Recall</w:t>
-      </w:r>
-      <w:r>
-        <w:rPr>
-          <w:rFonts w:ascii="Calibri" w:hAnsi="Calibri" w:cs="Calibri"/>
-          <w:color w:val="000000"/>
-          <w:kern w:val="0"/>
-          <w:sz w:val="24"/>
-          <w:szCs w:val="24"/>
-        </w:rPr>
-        <w:t>?</w:t>
-      </w:r>
-    </w:p>
-    <w:p>
-      <w:pPr>
-        <w:autoSpaceDE w:val="0"/>
-        <w:autoSpaceDN w:val="0"/>
-        <w:adjustRightInd w:val="0"/>
-        <w:spacing w:after="0" w:line="240" w:lineRule="auto"/>
-        <w:rPr>
-          <w:rFonts w:ascii="Calibri" w:hAnsi="Calibri" w:cs="Calibri"/>
-          <w:color w:val="000000"/>
-          <w:kern w:val="0"/>
-          <w:sz w:val="24"/>
-          <w:szCs w:val="24"/>
-        </w:rPr>
-      </w:pPr>
-      <w:r>
-        <w:rPr>
-          <w:rFonts w:ascii="Calibri" w:hAnsi="Calibri" w:cs="Calibri"/>
-          <w:color w:val="000000"/>
-          <w:kern w:val="0"/>
-          <w:sz w:val="24"/>
-          <w:szCs w:val="24"/>
-        </w:rPr>
-        <w:t>5. Take screen grabs of the graphs available through the Feature Explorer for both the</w:t>
-      </w:r>
-    </w:p>
-    <w:p>
-      <w:pPr>
-        <w:autoSpaceDE w:val="0"/>
-        <w:autoSpaceDN w:val="0"/>
-        <w:adjustRightInd w:val="0"/>
-        <w:spacing w:after="0" w:line="240" w:lineRule="auto"/>
-        <w:rPr>
-          <w:rFonts w:ascii="Calibri" w:hAnsi="Calibri" w:cs="Calibri"/>
-          <w:color w:val="000000"/>
-          <w:kern w:val="0"/>
-          <w:sz w:val="24"/>
-          <w:szCs w:val="24"/>
-        </w:rPr>
-      </w:pPr>
-      <w:r>
-        <w:rPr>
-          <w:rFonts w:ascii="Calibri" w:hAnsi="Calibri" w:cs="Calibri"/>
-          <w:color w:val="000000"/>
-          <w:kern w:val="0"/>
-          <w:sz w:val="24"/>
-          <w:szCs w:val="24"/>
-        </w:rPr>
-        <w:t>training and test/ live classification sets. Discuss the graphs in detail.</w:t>
-      </w:r>
-    </w:p>
-    <w:p>
-      <w:pPr>
-        <w:autoSpaceDE w:val="0"/>
-        <w:autoSpaceDN w:val="0"/>
-        <w:adjustRightInd w:val="0"/>
-        <w:spacing w:after="0" w:line="240" w:lineRule="auto"/>
-        <w:rPr>
-          <w:rFonts w:ascii="Calibri" w:hAnsi="Calibri" w:cs="Calibri"/>
-          <w:color w:val="000000"/>
-          <w:kern w:val="0"/>
-          <w:sz w:val="24"/>
-          <w:szCs w:val="24"/>
-        </w:rPr>
-      </w:pPr>
-      <w:r>
-        <w:rPr>
-          <w:rFonts w:ascii="Calibri" w:hAnsi="Calibri" w:cs="Calibri"/>
-          <w:color w:val="000000"/>
-          <w:kern w:val="0"/>
-          <w:sz w:val="24"/>
-          <w:szCs w:val="24"/>
-        </w:rPr>
-        <w:t>6. Provide brief postulations for how you think you could get your model to perform</w:t>
-      </w:r>
-    </w:p>
-    <w:p>
-      <w:pPr>
-        <w:autoSpaceDE w:val="0"/>
-        <w:autoSpaceDN w:val="0"/>
-        <w:adjustRightInd w:val="0"/>
-        <w:spacing w:after="0" w:line="240" w:lineRule="auto"/>
-        <w:rPr>
-          <w:rFonts w:ascii="Calibri" w:hAnsi="Calibri" w:cs="Calibri"/>
-          <w:color w:val="000000"/>
-          <w:kern w:val="0"/>
-          <w:sz w:val="24"/>
-          <w:szCs w:val="24"/>
-        </w:rPr>
-      </w:pPr>
-      <w:r>
-        <w:rPr>
-          <w:rFonts w:ascii="Calibri" w:hAnsi="Calibri" w:cs="Calibri"/>
-          <w:color w:val="000000"/>
-          <w:kern w:val="0"/>
-          <w:sz w:val="24"/>
-          <w:szCs w:val="24"/>
-        </w:rPr>
-        <w:t>better. What does better mean?</w:t>
-      </w:r>
-    </w:p>
-    <w:p>
-      <w:pPr>
-        <w:autoSpaceDE w:val="0"/>
-        <w:autoSpaceDN w:val="0"/>
-        <w:adjustRightInd w:val="0"/>
-        <w:spacing w:after="0" w:line="240" w:lineRule="auto"/>
+        <w:t>The construction of a model with one of your objects and one of someone else’s</w:t>
+      </w:r>
+      <w:r>
         <w:rPr>
           <w:rFonts w:ascii="Calibri-Bold" w:hAnsi="Calibri-Bold" w:cs="Calibri-Bold"/>
           <w:b/>
@@ -385,7 +1157,8 @@
           <w:sz w:val="24"/>
           <w:szCs w:val="24"/>
         </w:rPr>
-      </w:pPr>
+        <w:t xml:space="preserve"> </w:t>
+      </w:r>
       <w:r>
         <w:rPr>
           <w:rFonts w:ascii="Calibri-Bold" w:hAnsi="Calibri-Bold" w:cs="Calibri-Bold"/>
@@ -396,15 +1169,487 @@
           <w:sz w:val="24"/>
           <w:szCs w:val="24"/>
         </w:rPr>
-        <w:t>PART B: The construction of a model with one of your objects and one of someone else’s</w:t>
-      </w:r>
-    </w:p>
-    <w:p>
-      <w:pPr>
-        <w:autoSpaceDE w:val="0"/>
-        <w:autoSpaceDN w:val="0"/>
-        <w:adjustRightInd w:val="0"/>
-        <w:spacing w:after="0" w:line="240" w:lineRule="auto"/>
+        <w:t>objects:</w:t>
+      </w:r>
+    </w:p>
+    <w:p>
+      <w:pPr>
+        <w:pStyle w:val="ListParagraph"/>
+        <w:numPr>
+          <w:ilvl w:val="0"/>
+          <w:numId w:val="3"/>
+        </w:numPr>
+        <w:rPr>
+          <w:rFonts w:ascii="Times New Roman" w:hAnsi="Times New Roman" w:cs="Times New Roman"/>
+          <w:sz w:val="24"/>
+          <w:szCs w:val="24"/>
+        </w:rPr>
+      </w:pPr>
+      <w:r>
+        <w:rPr>
+          <w:rFonts w:ascii="Times New Roman" w:hAnsi="Times New Roman" w:cs="Times New Roman"/>
+          <w:sz w:val="24"/>
+          <w:szCs w:val="24"/>
+        </w:rPr>
+        <w:t>I used Pat's image dataset for the second part of the assignment</w:t>
+      </w:r>
+      <w:r>
+        <w:rPr>
+          <w:rFonts w:ascii="Times New Roman" w:hAnsi="Times New Roman" w:cs="Times New Roman"/>
+          <w:sz w:val="24"/>
+          <w:szCs w:val="24"/>
+        </w:rPr>
+        <w:t xml:space="preserve">. </w:t>
+      </w:r>
+      <w:r>
+        <w:rPr>
+          <w:rFonts w:ascii="Times New Roman" w:hAnsi="Times New Roman" w:cs="Times New Roman"/>
+          <w:sz w:val="24"/>
+          <w:szCs w:val="24"/>
+        </w:rPr>
+        <w:t>This dataset contained</w:t>
+      </w:r>
+      <w:r>
+        <w:rPr>
+          <w:rFonts w:ascii="Times New Roman" w:hAnsi="Times New Roman" w:cs="Times New Roman"/>
+          <w:sz w:val="24"/>
+          <w:szCs w:val="24"/>
+        </w:rPr>
+        <w:t xml:space="preserve"> three object folders: fork pictures, pin pictures and miscellaneous items. Each folder contained 50 images. Pat had the generosity of sharing their images </w:t>
+      </w:r>
+      <w:r>
+        <w:rPr>
+          <w:rFonts w:ascii="Times New Roman" w:hAnsi="Times New Roman" w:cs="Times New Roman"/>
+          <w:sz w:val="24"/>
+          <w:szCs w:val="24"/>
+        </w:rPr>
+        <w:t>with</w:t>
+      </w:r>
+      <w:r>
+        <w:rPr>
+          <w:rFonts w:ascii="Times New Roman" w:hAnsi="Times New Roman" w:cs="Times New Roman"/>
+          <w:sz w:val="24"/>
+          <w:szCs w:val="24"/>
+        </w:rPr>
+        <w:t xml:space="preserve"> our </w:t>
+      </w:r>
+      <w:r>
+        <w:rPr>
+          <w:rFonts w:ascii="Times New Roman" w:hAnsi="Times New Roman" w:cs="Times New Roman"/>
+          <w:sz w:val="24"/>
+          <w:szCs w:val="24"/>
+        </w:rPr>
+        <w:t>group,</w:t>
+      </w:r>
+      <w:r>
+        <w:rPr>
+          <w:rFonts w:ascii="Times New Roman" w:hAnsi="Times New Roman" w:cs="Times New Roman"/>
+          <w:sz w:val="24"/>
+          <w:szCs w:val="24"/>
+        </w:rPr>
+        <w:t xml:space="preserve"> so I </w:t>
+      </w:r>
+      <w:r>
+        <w:rPr>
+          <w:rFonts w:ascii="Times New Roman" w:hAnsi="Times New Roman" w:cs="Times New Roman"/>
+          <w:sz w:val="24"/>
+          <w:szCs w:val="24"/>
+        </w:rPr>
+        <w:t>used</w:t>
+      </w:r>
+      <w:r>
+        <w:rPr>
+          <w:rFonts w:ascii="Times New Roman" w:hAnsi="Times New Roman" w:cs="Times New Roman"/>
+          <w:sz w:val="24"/>
+          <w:szCs w:val="24"/>
+        </w:rPr>
+        <w:t xml:space="preserve"> their dataset for the assignment. </w:t>
+      </w:r>
+      <w:r>
+        <w:rPr>
+          <w:rFonts w:ascii="Times New Roman" w:hAnsi="Times New Roman" w:cs="Times New Roman"/>
+          <w:sz w:val="24"/>
+          <w:szCs w:val="24"/>
+        </w:rPr>
+        <w:t>Because I have no idea of what the images look like, I decided to use the fork and miscellaneous items folders from Pat’s dataset, so I am sure I am not biasing any result</w:t>
+      </w:r>
+      <w:r>
+        <w:rPr>
+          <w:rFonts w:ascii="Times New Roman" w:hAnsi="Times New Roman" w:cs="Times New Roman"/>
+          <w:sz w:val="24"/>
+          <w:szCs w:val="24"/>
+        </w:rPr>
+        <w:t>s</w:t>
+      </w:r>
+      <w:r>
+        <w:rPr>
+          <w:rFonts w:ascii="Times New Roman" w:hAnsi="Times New Roman" w:cs="Times New Roman"/>
+          <w:sz w:val="24"/>
+          <w:szCs w:val="24"/>
+        </w:rPr>
+        <w:t xml:space="preserve">. I combined them with my corgi image folder because the </w:t>
+      </w:r>
+      <w:r>
+        <w:rPr>
+          <w:rFonts w:ascii="Times New Roman" w:hAnsi="Times New Roman" w:cs="Times New Roman"/>
+          <w:sz w:val="24"/>
+          <w:szCs w:val="24"/>
+        </w:rPr>
+        <w:t>colour</w:t>
+      </w:r>
+      <w:r>
+        <w:rPr>
+          <w:rFonts w:ascii="Times New Roman" w:hAnsi="Times New Roman" w:cs="Times New Roman"/>
+          <w:sz w:val="24"/>
+          <w:szCs w:val="24"/>
+        </w:rPr>
+        <w:t xml:space="preserve"> tones between the fork and the plushie are similar (or at least in the same range of </w:t>
+      </w:r>
+      <w:r>
+        <w:rPr>
+          <w:rFonts w:ascii="Times New Roman" w:hAnsi="Times New Roman" w:cs="Times New Roman"/>
+          <w:sz w:val="24"/>
+          <w:szCs w:val="24"/>
+        </w:rPr>
+        <w:t>colour.</w:t>
+      </w:r>
+      <w:r>
+        <w:rPr>
+          <w:rFonts w:ascii="Times New Roman" w:hAnsi="Times New Roman" w:cs="Times New Roman"/>
+          <w:sz w:val="24"/>
+          <w:szCs w:val="24"/>
+        </w:rPr>
+        <w:t xml:space="preserve">) </w:t>
+      </w:r>
+    </w:p>
+    <w:p>
+      <w:pPr>
+        <w:pStyle w:val="ListParagraph"/>
+        <w:rPr>
+          <w:rFonts w:ascii="Times New Roman" w:hAnsi="Times New Roman" w:cs="Times New Roman"/>
+          <w:sz w:val="24"/>
+          <w:szCs w:val="24"/>
+        </w:rPr>
+      </w:pPr>
+    </w:p>
+    <w:p>
+      <w:pPr>
+        <w:pStyle w:val="ListParagraph"/>
+        <w:rPr>
+          <w:rFonts w:ascii="Times New Roman" w:hAnsi="Times New Roman" w:cs="Times New Roman"/>
+          <w:sz w:val="24"/>
+          <w:szCs w:val="24"/>
+        </w:rPr>
+      </w:pPr>
+      <w:r>
+        <w:rPr>
+          <w:rFonts w:ascii="Times New Roman" w:hAnsi="Times New Roman" w:cs="Times New Roman"/>
+          <w:sz w:val="24"/>
+          <w:szCs w:val="24"/>
+        </w:rPr>
+        <w:t>Here’s an image of the fork</w:t>
+      </w:r>
+      <w:r>
+        <w:rPr>
+          <w:rFonts w:ascii="Times New Roman" w:hAnsi="Times New Roman" w:cs="Times New Roman"/>
+          <w:sz w:val="24"/>
+          <w:szCs w:val="24"/>
+        </w:rPr>
+        <w:t xml:space="preserve">:                  </w:t>
+      </w:r>
+      <w:r>
+        <w:rPr>
+          <w:rFonts w:ascii="Times New Roman" w:hAnsi="Times New Roman" w:cs="Times New Roman"/>
+          <w:sz w:val="24"/>
+          <w:szCs w:val="24"/>
+        </w:rPr>
+        <w:t xml:space="preserve">Here’s an image of the </w:t>
+      </w:r>
+      <w:r>
+        <w:rPr>
+          <w:rFonts w:ascii="Times New Roman" w:hAnsi="Times New Roman" w:cs="Times New Roman"/>
+          <w:sz w:val="24"/>
+          <w:szCs w:val="24"/>
+        </w:rPr>
+        <w:t>corgi plushie</w:t>
+      </w:r>
+      <w:r>
+        <w:rPr>
+          <w:rFonts w:ascii="Times New Roman" w:hAnsi="Times New Roman" w:cs="Times New Roman"/>
+          <w:sz w:val="24"/>
+          <w:szCs w:val="24"/>
+        </w:rPr>
+        <w:t>:</w:t>
+      </w:r>
+    </w:p>
+    <w:p>
+      <w:pPr>
+        <w:pStyle w:val="ListParagraph"/>
+        <w:rPr>
+          <w:rFonts w:ascii="Times New Roman" w:hAnsi="Times New Roman" w:cs="Times New Roman"/>
+          <w:sz w:val="24"/>
+          <w:szCs w:val="24"/>
+        </w:rPr>
+      </w:pPr>
+      <w:r>
+        <w:rPr>
+          <w:rFonts w:ascii="Times New Roman" w:hAnsi="Times New Roman" w:cs="Times New Roman"/>
+          <w:noProof/>
+          <w:sz w:val="24"/>
+          <w:szCs w:val="24"/>
+        </w:rPr>
+        <w:lastRenderedPageBreak/>
+        <w:drawing>
+          <wp:inline distT="0" distB="0" distL="0" distR="0" wp14:anchorId="222BE414" wp14:editId="4FD2275E">
+            <wp:extent cx="2370125" cy="2370125"/>
+            <wp:effectExtent l="0" t="0" r="0" b="0"/>
+            <wp:docPr id="1761094734" name="Picture 3" descr="A wooden fork on a white surface&#10;&#10;Description automatically generated"/>
+            <wp:cNvGraphicFramePr>
+              <a:graphicFrameLocks xmlns:a="http://schemas.openxmlformats.org/drawingml/2006/main" noChangeAspect="1"/>
+            </wp:cNvGraphicFramePr>
+            <a:graphic xmlns:a="http://schemas.openxmlformats.org/drawingml/2006/main">
+              <a:graphicData uri="http://schemas.openxmlformats.org/drawingml/2006/picture">
+                <pic:pic xmlns:pic="http://schemas.openxmlformats.org/drawingml/2006/picture">
+                  <pic:nvPicPr>
+                    <pic:cNvPr id="1761094734" name="Picture 3" descr="A wooden fork on a white surface&#10;&#10;Description automatically generated"/>
+                    <pic:cNvPicPr/>
+                  </pic:nvPicPr>
+                  <pic:blipFill>
+                    <a:blip r:embed="rId9" cstate="print">
+                      <a:extLst>
+                        <a:ext uri="{28A0092B-C50C-407E-A947-70E740481C1C}">
+                          <a14:useLocalDpi xmlns:a14="http://schemas.microsoft.com/office/drawing/2010/main" val="0"/>
+                        </a:ext>
+                      </a:extLst>
+                    </a:blip>
+                    <a:stretch>
+                      <a:fillRect/>
+                    </a:stretch>
+                  </pic:blipFill>
+                  <pic:spPr>
+                    <a:xfrm rot="5400000">
+                      <a:off x="0" y="0"/>
+                      <a:ext cx="2381670" cy="2381670"/>
+                    </a:xfrm>
+                    <a:prstGeom prst="rect">
+                      <a:avLst/>
+                    </a:prstGeom>
+                  </pic:spPr>
+                </pic:pic>
+              </a:graphicData>
+            </a:graphic>
+          </wp:inline>
+        </w:drawing>
+      </w:r>
+      <w:r>
+        <w:rPr>
+          <w:rFonts w:ascii="Times New Roman" w:hAnsi="Times New Roman" w:cs="Times New Roman"/>
+          <w:sz w:val="24"/>
+          <w:szCs w:val="24"/>
+        </w:rPr>
+        <w:t xml:space="preserve"> </w:t>
+      </w:r>
+      <w:r>
+        <w:rPr>
+          <w:rFonts w:ascii="Times New Roman" w:hAnsi="Times New Roman" w:cs="Times New Roman"/>
+          <w:noProof/>
+          <w:sz w:val="24"/>
+          <w:szCs w:val="24"/>
+        </w:rPr>
+        <w:drawing>
+          <wp:inline distT="0" distB="0" distL="0" distR="0" wp14:anchorId="1782894F" wp14:editId="04BDEA52">
+            <wp:extent cx="2091193" cy="2788257"/>
+            <wp:effectExtent l="0" t="0" r="4445" b="0"/>
+            <wp:docPr id="513414860" name="Picture 513414860" descr="A stuffed dog on a wood floor&#10;&#10;Description automatically generated"/>
+            <wp:cNvGraphicFramePr>
+              <a:graphicFrameLocks xmlns:a="http://schemas.openxmlformats.org/drawingml/2006/main" noChangeAspect="1"/>
+            </wp:cNvGraphicFramePr>
+            <a:graphic xmlns:a="http://schemas.openxmlformats.org/drawingml/2006/main">
+              <a:graphicData uri="http://schemas.openxmlformats.org/drawingml/2006/picture">
+                <pic:pic xmlns:pic="http://schemas.openxmlformats.org/drawingml/2006/picture">
+                  <pic:nvPicPr>
+                    <pic:cNvPr id="1260499247" name="Picture 1" descr="A stuffed dog on a wood floor&#10;&#10;Description automatically generated"/>
+                    <pic:cNvPicPr/>
+                  </pic:nvPicPr>
+                  <pic:blipFill>
+                    <a:blip r:embed="rId10" cstate="print">
+                      <a:extLst>
+                        <a:ext uri="{28A0092B-C50C-407E-A947-70E740481C1C}">
+                          <a14:useLocalDpi xmlns:a14="http://schemas.microsoft.com/office/drawing/2010/main" val="0"/>
+                        </a:ext>
+                      </a:extLst>
+                    </a:blip>
+                    <a:stretch>
+                      <a:fillRect/>
+                    </a:stretch>
+                  </pic:blipFill>
+                  <pic:spPr>
+                    <a:xfrm>
+                      <a:off x="0" y="0"/>
+                      <a:ext cx="2093660" cy="2791546"/>
+                    </a:xfrm>
+                    <a:prstGeom prst="rect">
+                      <a:avLst/>
+                    </a:prstGeom>
+                  </pic:spPr>
+                </pic:pic>
+              </a:graphicData>
+            </a:graphic>
+          </wp:inline>
+        </w:drawing>
+      </w:r>
+    </w:p>
+    <w:p>
+      <w:pPr>
+        <w:pStyle w:val="ListParagraph"/>
+        <w:numPr>
+          <w:ilvl w:val="0"/>
+          <w:numId w:val="3"/>
+        </w:numPr>
+        <w:rPr>
+          <w:rFonts w:ascii="Times New Roman" w:hAnsi="Times New Roman" w:cs="Times New Roman"/>
+          <w:sz w:val="24"/>
+          <w:szCs w:val="24"/>
+        </w:rPr>
+      </w:pPr>
+      <w:r>
+        <w:rPr>
+          <w:rFonts w:ascii="Times New Roman" w:hAnsi="Times New Roman" w:cs="Times New Roman"/>
+          <w:sz w:val="24"/>
+          <w:szCs w:val="24"/>
+        </w:rPr>
+        <w:t xml:space="preserve">For this part of the assignment, the goal was to train a model by using someone else image dataset and verify if there are any issues within </w:t>
+      </w:r>
+      <w:r>
+        <w:rPr>
+          <w:rFonts w:ascii="Times New Roman" w:hAnsi="Times New Roman" w:cs="Times New Roman"/>
+          <w:sz w:val="24"/>
+          <w:szCs w:val="24"/>
+        </w:rPr>
+        <w:t>both</w:t>
+      </w:r>
+      <w:r>
+        <w:rPr>
+          <w:rFonts w:ascii="Times New Roman" w:hAnsi="Times New Roman" w:cs="Times New Roman"/>
+          <w:sz w:val="24"/>
+          <w:szCs w:val="24"/>
+        </w:rPr>
+        <w:t xml:space="preserve"> dataset</w:t>
+      </w:r>
+      <w:r>
+        <w:rPr>
+          <w:rFonts w:ascii="Times New Roman" w:hAnsi="Times New Roman" w:cs="Times New Roman"/>
+          <w:sz w:val="24"/>
+          <w:szCs w:val="24"/>
+        </w:rPr>
+        <w:t>s</w:t>
+      </w:r>
+      <w:r>
+        <w:rPr>
+          <w:rFonts w:ascii="Times New Roman" w:hAnsi="Times New Roman" w:cs="Times New Roman"/>
+          <w:sz w:val="24"/>
+          <w:szCs w:val="24"/>
+        </w:rPr>
+        <w:t xml:space="preserve"> while generat</w:t>
+      </w:r>
+      <w:r>
+        <w:rPr>
+          <w:rFonts w:ascii="Times New Roman" w:hAnsi="Times New Roman" w:cs="Times New Roman"/>
+          <w:sz w:val="24"/>
+          <w:szCs w:val="24"/>
+        </w:rPr>
+        <w:t>ing with unknown images</w:t>
+      </w:r>
+      <w:r>
+        <w:rPr>
+          <w:rFonts w:ascii="Times New Roman" w:hAnsi="Times New Roman" w:cs="Times New Roman"/>
+          <w:sz w:val="24"/>
+          <w:szCs w:val="24"/>
+        </w:rPr>
+        <w:t>. It allows us to verify any biases involved within the</w:t>
+      </w:r>
+      <w:r>
+        <w:rPr>
+          <w:rFonts w:ascii="Times New Roman" w:hAnsi="Times New Roman" w:cs="Times New Roman"/>
+          <w:sz w:val="24"/>
+          <w:szCs w:val="24"/>
+        </w:rPr>
+        <w:t xml:space="preserve"> previously</w:t>
+      </w:r>
+      <w:r>
+        <w:rPr>
+          <w:rFonts w:ascii="Times New Roman" w:hAnsi="Times New Roman" w:cs="Times New Roman"/>
+          <w:sz w:val="24"/>
+          <w:szCs w:val="24"/>
+        </w:rPr>
+        <w:t xml:space="preserve"> </w:t>
+      </w:r>
+      <w:r>
+        <w:rPr>
+          <w:rFonts w:ascii="Times New Roman" w:hAnsi="Times New Roman" w:cs="Times New Roman"/>
+          <w:sz w:val="24"/>
+          <w:szCs w:val="24"/>
+        </w:rPr>
+        <w:t>trained</w:t>
+      </w:r>
+      <w:r>
+        <w:rPr>
+          <w:rFonts w:ascii="Times New Roman" w:hAnsi="Times New Roman" w:cs="Times New Roman"/>
+          <w:sz w:val="24"/>
+          <w:szCs w:val="24"/>
+        </w:rPr>
+        <w:t xml:space="preserve"> model</w:t>
+      </w:r>
+      <w:r>
+        <w:rPr>
+          <w:rFonts w:ascii="Times New Roman" w:hAnsi="Times New Roman" w:cs="Times New Roman"/>
+          <w:sz w:val="24"/>
+          <w:szCs w:val="24"/>
+        </w:rPr>
+        <w:t xml:space="preserve"> and make sure that the images from both datasets provide accurate or reliable results</w:t>
+      </w:r>
+      <w:r>
+        <w:rPr>
+          <w:rFonts w:ascii="Times New Roman" w:hAnsi="Times New Roman" w:cs="Times New Roman"/>
+          <w:sz w:val="24"/>
+          <w:szCs w:val="24"/>
+        </w:rPr>
+        <w:t xml:space="preserve">.    </w:t>
+      </w:r>
+    </w:p>
+    <w:p>
+      <w:pPr>
+        <w:pStyle w:val="ListParagraph"/>
+        <w:numPr>
+          <w:ilvl w:val="0"/>
+          <w:numId w:val="3"/>
+        </w:numPr>
+        <w:rPr>
+          <w:rFonts w:ascii="Times New Roman" w:hAnsi="Times New Roman" w:cs="Times New Roman"/>
+          <w:sz w:val="24"/>
+          <w:szCs w:val="24"/>
+        </w:rPr>
+      </w:pPr>
+      <w:r>
+        <w:rPr>
+          <w:rFonts w:ascii="Times New Roman" w:hAnsi="Times New Roman" w:cs="Times New Roman"/>
+          <w:sz w:val="24"/>
+          <w:szCs w:val="24"/>
+        </w:rPr>
+        <w:t xml:space="preserve">I have noticed that my model was more accurate with my dataset than theirs. </w:t>
+      </w:r>
+      <w:r>
+        <w:rPr>
+          <w:rFonts w:ascii="Calibri" w:hAnsi="Calibri" w:cs="Calibri"/>
+          <w:color w:val="000000"/>
+          <w:kern w:val="0"/>
+          <w:sz w:val="24"/>
+          <w:szCs w:val="24"/>
+          <w:highlight w:val="yellow"/>
+        </w:rPr>
+        <w:t xml:space="preserve">How well did your revised dataset do in terms of </w:t>
+      </w:r>
+      <w:r>
         <w:rPr>
           <w:rFonts w:ascii="Calibri-Bold" w:hAnsi="Calibri-Bold" w:cs="Calibri-Bold"/>
           <w:b/>
@@ -413,23 +1658,29 @@
           <w:kern w:val="0"/>
           <w:sz w:val="24"/>
           <w:szCs w:val="24"/>
-        </w:rPr>
-      </w:pPr>
-      <w:r>
-        <w:rPr>
-          <w:rFonts w:ascii="Calibri-Bold" w:hAnsi="Calibri-Bold" w:cs="Calibri-Bold"/>
-          <w:b/>
-          <w:bCs/>
-          <w:color w:val="00B1F1"/>
+          <w:highlight w:val="yellow"/>
+        </w:rPr>
+        <w:t>Accuracy, Precision and Recall</w:t>
+      </w:r>
+      <w:r>
+        <w:rPr>
+          <w:rFonts w:ascii="Calibri" w:hAnsi="Calibri" w:cs="Calibri"/>
+          <w:color w:val="000000"/>
           <w:kern w:val="0"/>
           <w:sz w:val="24"/>
           <w:szCs w:val="24"/>
-        </w:rPr>
-        <w:t>objects:</w:t>
-      </w:r>
-    </w:p>
-    <w:p>
-      <w:pPr>
+          <w:highlight w:val="yellow"/>
+        </w:rPr>
+        <w:t>?</w:t>
+      </w:r>
+    </w:p>
+    <w:p>
+      <w:pPr>
+        <w:pStyle w:val="ListParagraph"/>
+        <w:numPr>
+          <w:ilvl w:val="0"/>
+          <w:numId w:val="3"/>
+        </w:numPr>
         <w:autoSpaceDE w:val="0"/>
         <w:autoSpaceDN w:val="0"/>
         <w:adjustRightInd w:val="0"/>
@@ -440,6 +1691,7 @@
           <w:kern w:val="0"/>
           <w:sz w:val="24"/>
           <w:szCs w:val="24"/>
+          <w:highlight w:val="yellow"/>
         </w:rPr>
       </w:pPr>
       <w:r>
@@ -449,24 +1701,21 @@
           <w:kern w:val="0"/>
           <w:sz w:val="24"/>
           <w:szCs w:val="24"/>
-        </w:rPr>
-        <w:t>1. Please provide a description of the data used to construct the model. What were the</w:t>
-      </w:r>
-    </w:p>
-    <w:p>
-      <w:pPr>
-        <w:autoSpaceDE w:val="0"/>
-        <w:autoSpaceDN w:val="0"/>
-        <w:adjustRightInd w:val="0"/>
-        <w:spacing w:after="0" w:line="240" w:lineRule="auto"/>
+          <w:highlight w:val="yellow"/>
+        </w:rPr>
+        <w:t>Take screen grabs of the graphs available through the Feature Explorer for both the</w:t>
+      </w:r>
+      <w:r>
         <w:rPr>
           <w:rFonts w:ascii="Calibri" w:hAnsi="Calibri" w:cs="Calibri"/>
           <w:color w:val="000000"/>
           <w:kern w:val="0"/>
           <w:sz w:val="24"/>
           <w:szCs w:val="24"/>
-        </w:rPr>
-      </w:pPr>
+          <w:highlight w:val="yellow"/>
+        </w:rPr>
+        <w:t xml:space="preserve"> </w:t>
+      </w:r>
       <w:r>
         <w:rPr>
           <w:rFonts w:ascii="Calibri" w:hAnsi="Calibri" w:cs="Calibri"/>
@@ -474,155 +1723,270 @@
           <w:kern w:val="0"/>
           <w:sz w:val="24"/>
           <w:szCs w:val="24"/>
-        </w:rPr>
-        <w:t>objects, how many … and why you chose those specific objects. Provide an image of</w:t>
-      </w:r>
-    </w:p>
-    <w:p>
-      <w:pPr>
-        <w:autoSpaceDE w:val="0"/>
-        <w:autoSpaceDN w:val="0"/>
-        <w:adjustRightInd w:val="0"/>
-        <w:spacing w:after="0" w:line="240" w:lineRule="auto"/>
+          <w:highlight w:val="yellow"/>
+        </w:rPr>
+        <w:t>training and test/ live classification sets. Discuss the graphs in detail.</w:t>
+      </w:r>
+    </w:p>
+    <w:p>
+      <w:pPr>
+        <w:pStyle w:val="ListParagraph"/>
+        <w:numPr>
+          <w:ilvl w:val="0"/>
+          <w:numId w:val="3"/>
+        </w:numPr>
+        <w:rPr>
+          <w:rFonts w:ascii="Times New Roman" w:hAnsi="Times New Roman" w:cs="Times New Roman"/>
+          <w:sz w:val="24"/>
+          <w:szCs w:val="24"/>
+        </w:rPr>
+      </w:pPr>
+      <w:r>
+        <w:rPr>
+          <w:rFonts w:ascii="Times New Roman" w:hAnsi="Times New Roman" w:cs="Times New Roman"/>
+          <w:sz w:val="24"/>
+          <w:szCs w:val="24"/>
+        </w:rPr>
+        <w:t>As mentioned previously,</w:t>
+      </w:r>
+      <w:r>
+        <w:rPr>
+          <w:rFonts w:ascii="Times New Roman" w:hAnsi="Times New Roman" w:cs="Times New Roman"/>
+          <w:sz w:val="24"/>
+          <w:szCs w:val="24"/>
+        </w:rPr>
+        <w:t xml:space="preserve"> the model </w:t>
+      </w:r>
+      <w:r>
+        <w:rPr>
+          <w:rFonts w:ascii="Times New Roman" w:hAnsi="Times New Roman" w:cs="Times New Roman"/>
+          <w:sz w:val="24"/>
+          <w:szCs w:val="24"/>
+        </w:rPr>
+        <w:t>I trained on my dataset gave a higher accuracy percentage than Pat’s.</w:t>
+      </w:r>
+      <w:r>
+        <w:rPr>
+          <w:rFonts w:ascii="Times New Roman" w:hAnsi="Times New Roman" w:cs="Times New Roman"/>
+          <w:sz w:val="24"/>
+          <w:szCs w:val="24"/>
+        </w:rPr>
+        <w:t xml:space="preserve"> </w:t>
+      </w:r>
+      <w:r>
         <w:rPr>
           <w:rFonts w:ascii="Calibri" w:hAnsi="Calibri" w:cs="Calibri"/>
           <w:color w:val="000000"/>
           <w:kern w:val="0"/>
           <w:sz w:val="24"/>
           <w:szCs w:val="24"/>
-        </w:rPr>
-      </w:pPr>
-      <w:r>
-        <w:rPr>
-          <w:rFonts w:ascii="Calibri" w:hAnsi="Calibri" w:cs="Calibri"/>
-          <w:color w:val="000000"/>
-          <w:kern w:val="0"/>
-          <w:sz w:val="24"/>
-          <w:szCs w:val="24"/>
-        </w:rPr>
-        <w:t>each distinct object.</w:t>
-      </w:r>
-    </w:p>
-    <w:p>
-      <w:pPr>
-        <w:autoSpaceDE w:val="0"/>
-        <w:autoSpaceDN w:val="0"/>
-        <w:adjustRightInd w:val="0"/>
-        <w:spacing w:after="0" w:line="240" w:lineRule="auto"/>
-        <w:rPr>
-          <w:rFonts w:ascii="Calibri" w:hAnsi="Calibri" w:cs="Calibri"/>
-          <w:color w:val="000000"/>
-          <w:kern w:val="0"/>
-          <w:sz w:val="24"/>
-          <w:szCs w:val="24"/>
-        </w:rPr>
-      </w:pPr>
-      <w:r>
-        <w:rPr>
-          <w:rFonts w:ascii="Calibri" w:hAnsi="Calibri" w:cs="Calibri"/>
-          <w:color w:val="000000"/>
-          <w:kern w:val="0"/>
-          <w:sz w:val="24"/>
-          <w:szCs w:val="24"/>
-        </w:rPr>
-        <w:t>2. What was the purpose of this task in contrast to PART A</w:t>
-      </w:r>
-    </w:p>
-    <w:p>
-      <w:pPr>
-        <w:autoSpaceDE w:val="0"/>
-        <w:autoSpaceDN w:val="0"/>
-        <w:adjustRightInd w:val="0"/>
-        <w:spacing w:after="0" w:line="240" w:lineRule="auto"/>
-        <w:rPr>
-          <w:rFonts w:ascii="Calibri" w:hAnsi="Calibri" w:cs="Calibri"/>
-          <w:color w:val="000000"/>
-          <w:kern w:val="0"/>
-          <w:sz w:val="24"/>
-          <w:szCs w:val="24"/>
-        </w:rPr>
-      </w:pPr>
-      <w:r>
-        <w:rPr>
-          <w:rFonts w:ascii="Calibri" w:hAnsi="Calibri" w:cs="Calibri"/>
-          <w:color w:val="000000"/>
-          <w:kern w:val="0"/>
-          <w:sz w:val="24"/>
-          <w:szCs w:val="24"/>
-        </w:rPr>
-        <w:t xml:space="preserve">3. How well did your revised dataset do in terms of </w:t>
-      </w:r>
-      <w:r>
-        <w:rPr>
-          <w:rFonts w:ascii="Calibri-Bold" w:hAnsi="Calibri-Bold" w:cs="Calibri-Bold"/>
+          <w:highlight w:val="yellow"/>
+        </w:rPr>
+        <w:t>Provide brief postulations for how this model performed in contrast to PART A. Why?</w:t>
+      </w:r>
+    </w:p>
+    <w:p>
+      <w:pPr>
+        <w:rPr>
+          <w:rFonts w:ascii="Times New Roman" w:hAnsi="Times New Roman" w:cs="Times New Roman"/>
           <w:b/>
           <w:bCs/>
-          <w:color w:val="00B1F1"/>
+          <w:sz w:val="24"/>
+          <w:szCs w:val="24"/>
+        </w:rPr>
+      </w:pPr>
+      <w:r>
+        <w:rPr>
+          <w:rFonts w:ascii="Times New Roman" w:hAnsi="Times New Roman" w:cs="Times New Roman"/>
+          <w:b/>
+          <w:bCs/>
+          <w:sz w:val="24"/>
+          <w:szCs w:val="24"/>
+        </w:rPr>
+        <w:t>Part C</w:t>
+      </w:r>
+    </w:p>
+    <w:p>
+      <w:pPr>
+        <w:rPr>
+          <w:rFonts w:ascii="Times New Roman" w:hAnsi="Times New Roman" w:cs="Times New Roman"/>
+          <w:sz w:val="24"/>
+          <w:szCs w:val="24"/>
+        </w:rPr>
+      </w:pPr>
+      <w:r>
+        <w:rPr>
+          <w:rFonts w:ascii="Times New Roman" w:hAnsi="Times New Roman" w:cs="Times New Roman"/>
+          <w:sz w:val="24"/>
+          <w:szCs w:val="24"/>
+        </w:rPr>
+        <w:t xml:space="preserve">I think this type of object recognition model can be used to collect data about the fauna </w:t>
+      </w:r>
+      <w:r>
+        <w:rPr>
+          <w:rFonts w:ascii="Times New Roman" w:hAnsi="Times New Roman" w:cs="Times New Roman"/>
+          <w:sz w:val="24"/>
+          <w:szCs w:val="24"/>
+        </w:rPr>
+        <w:t>of</w:t>
+      </w:r>
+      <w:r>
+        <w:rPr>
+          <w:rFonts w:ascii="Times New Roman" w:hAnsi="Times New Roman" w:cs="Times New Roman"/>
+          <w:sz w:val="24"/>
+          <w:szCs w:val="24"/>
+        </w:rPr>
+        <w:t xml:space="preserve"> a forest and</w:t>
+      </w:r>
+      <w:r>
+        <w:rPr>
+          <w:rFonts w:ascii="Times New Roman" w:hAnsi="Times New Roman" w:cs="Times New Roman"/>
+          <w:sz w:val="24"/>
+          <w:szCs w:val="24"/>
+        </w:rPr>
+        <w:t xml:space="preserve"> see</w:t>
+      </w:r>
+      <w:r>
+        <w:rPr>
+          <w:rFonts w:ascii="Times New Roman" w:hAnsi="Times New Roman" w:cs="Times New Roman"/>
+          <w:sz w:val="24"/>
+          <w:szCs w:val="24"/>
+        </w:rPr>
+        <w:t xml:space="preserve"> if there’s a risk of endangered </w:t>
+      </w:r>
+      <w:r>
+        <w:rPr>
+          <w:rFonts w:ascii="Times New Roman" w:hAnsi="Times New Roman" w:cs="Times New Roman"/>
+          <w:sz w:val="24"/>
+          <w:szCs w:val="24"/>
+        </w:rPr>
+        <w:t>animals within th</w:t>
+      </w:r>
+      <w:r>
+        <w:rPr>
+          <w:rFonts w:ascii="Times New Roman" w:hAnsi="Times New Roman" w:cs="Times New Roman"/>
+          <w:sz w:val="24"/>
+          <w:szCs w:val="24"/>
+        </w:rPr>
+        <w:t>e</w:t>
+      </w:r>
+      <w:r>
+        <w:rPr>
+          <w:rFonts w:ascii="Times New Roman" w:hAnsi="Times New Roman" w:cs="Times New Roman"/>
+          <w:sz w:val="24"/>
+          <w:szCs w:val="24"/>
+        </w:rPr>
+        <w:t xml:space="preserve"> environment. For example, if we do not detect</w:t>
+      </w:r>
+      <w:r>
+        <w:rPr>
+          <w:rFonts w:ascii="Times New Roman" w:hAnsi="Times New Roman" w:cs="Times New Roman"/>
+          <w:sz w:val="24"/>
+          <w:szCs w:val="24"/>
+        </w:rPr>
+        <w:t xml:space="preserve"> many beings </w:t>
+      </w:r>
+      <w:r>
+        <w:rPr>
+          <w:rFonts w:ascii="Times New Roman" w:hAnsi="Times New Roman" w:cs="Times New Roman"/>
+          <w:sz w:val="24"/>
+          <w:szCs w:val="24"/>
+        </w:rPr>
+        <w:t xml:space="preserve">of a certain species, it can be an indicator of extinction. </w:t>
+      </w:r>
+    </w:p>
+    <w:p>
+      <w:pPr>
+        <w:pStyle w:val="ListParagraph"/>
+        <w:rPr>
+          <w:rFonts w:ascii="Calibri" w:hAnsi="Calibri" w:cs="Calibri"/>
+          <w:color w:val="000000" w:themeColor="text1"/>
           <w:kern w:val="0"/>
           <w:sz w:val="24"/>
           <w:szCs w:val="24"/>
         </w:rPr>
-        <w:t>Accuracy, Precision and Recall</w:t>
-      </w:r>
+      </w:pPr>
       <w:r>
         <w:rPr>
           <w:rFonts w:ascii="Calibri" w:hAnsi="Calibri" w:cs="Calibri"/>
-          <w:color w:val="000000"/>
+          <w:color w:val="000000" w:themeColor="text1"/>
           <w:kern w:val="0"/>
           <w:sz w:val="24"/>
           <w:szCs w:val="24"/>
-        </w:rPr>
-        <w:t>?</w:t>
-      </w:r>
-    </w:p>
-    <w:p>
-      <w:pPr>
-        <w:autoSpaceDE w:val="0"/>
-        <w:autoSpaceDN w:val="0"/>
-        <w:adjustRightInd w:val="0"/>
-        <w:spacing w:after="0" w:line="240" w:lineRule="auto"/>
-        <w:rPr>
-          <w:rFonts w:ascii="Calibri" w:hAnsi="Calibri" w:cs="Calibri"/>
-          <w:color w:val="000000"/>
-          <w:kern w:val="0"/>
-          <w:sz w:val="24"/>
-          <w:szCs w:val="24"/>
-        </w:rPr>
-      </w:pPr>
-      <w:r>
-        <w:rPr>
-          <w:rFonts w:ascii="Calibri" w:hAnsi="Calibri" w:cs="Calibri"/>
-          <w:color w:val="000000"/>
-          <w:kern w:val="0"/>
-          <w:sz w:val="24"/>
-          <w:szCs w:val="24"/>
-        </w:rPr>
-        <w:t>4. Take screen grabs of the graphs available through the Feature Explorer for both the</w:t>
-      </w:r>
-    </w:p>
-    <w:p>
-      <w:pPr>
-        <w:autoSpaceDE w:val="0"/>
-        <w:autoSpaceDN w:val="0"/>
-        <w:adjustRightInd w:val="0"/>
-        <w:spacing w:after="0" w:line="240" w:lineRule="auto"/>
-        <w:rPr>
-          <w:rFonts w:ascii="Calibri" w:hAnsi="Calibri" w:cs="Calibri"/>
-          <w:color w:val="000000"/>
-          <w:kern w:val="0"/>
-          <w:sz w:val="24"/>
-          <w:szCs w:val="24"/>
-        </w:rPr>
-      </w:pPr>
-      <w:r>
-        <w:rPr>
-          <w:rFonts w:ascii="Calibri" w:hAnsi="Calibri" w:cs="Calibri"/>
-          <w:color w:val="000000"/>
-          <w:kern w:val="0"/>
-          <w:sz w:val="24"/>
-          <w:szCs w:val="24"/>
-        </w:rPr>
-        <w:t>training and test/ live classification sets. Discuss the graphs in detail.</w:t>
+          <w:highlight w:val="yellow"/>
+        </w:rPr>
+        <w:t>And provide a storyboard describing the scenario above as well.</w:t>
+      </w:r>
+    </w:p>
+    <w:p>
+      <w:pPr>
+        <w:rPr>
+          <w:rFonts w:ascii="Times New Roman" w:hAnsi="Times New Roman" w:cs="Times New Roman"/>
+          <w:sz w:val="24"/>
+          <w:szCs w:val="24"/>
+        </w:rPr>
+      </w:pPr>
+    </w:p>
+    <w:p>
+      <w:pPr>
+        <w:rPr>
+          <w:rFonts w:ascii="Times New Roman" w:hAnsi="Times New Roman" w:cs="Times New Roman"/>
+          <w:sz w:val="24"/>
+          <w:szCs w:val="24"/>
+        </w:rPr>
+      </w:pPr>
+    </w:p>
+    <w:p>
+      <w:pPr>
+        <w:rPr>
+          <w:rFonts w:ascii="Times New Roman" w:hAnsi="Times New Roman" w:cs="Times New Roman"/>
+          <w:sz w:val="24"/>
+          <w:szCs w:val="24"/>
+        </w:rPr>
+      </w:pPr>
+    </w:p>
+    <w:p>
+      <w:pPr>
+        <w:rPr>
+          <w:rFonts w:ascii="Times New Roman" w:hAnsi="Times New Roman" w:cs="Times New Roman"/>
+          <w:sz w:val="24"/>
+          <w:szCs w:val="24"/>
+        </w:rPr>
+      </w:pPr>
+    </w:p>
+    <w:p>
+      <w:pPr>
+        <w:rPr>
+          <w:rFonts w:ascii="Times New Roman" w:hAnsi="Times New Roman" w:cs="Times New Roman"/>
+          <w:sz w:val="24"/>
+          <w:szCs w:val="24"/>
+        </w:rPr>
+      </w:pPr>
+    </w:p>
+    <w:p>
+      <w:pPr>
+        <w:rPr>
+          <w:rFonts w:ascii="Times New Roman" w:hAnsi="Times New Roman" w:cs="Times New Roman"/>
+          <w:sz w:val="24"/>
+          <w:szCs w:val="24"/>
+        </w:rPr>
+      </w:pPr>
+    </w:p>
+    <w:p>
+      <w:pPr>
+        <w:rPr>
+          <w:rFonts w:ascii="Times New Roman" w:hAnsi="Times New Roman" w:cs="Times New Roman"/>
+          <w:sz w:val="24"/>
+          <w:szCs w:val="24"/>
+        </w:rPr>
+      </w:pPr>
+      <w:r>
+        <w:rPr>
+          <w:rFonts w:ascii="Times New Roman" w:hAnsi="Times New Roman" w:cs="Times New Roman"/>
+          <w:sz w:val="24"/>
+          <w:szCs w:val="24"/>
+        </w:rPr>
+        <w:t>Once the folders were uploaded, I selected the position of the object in each image and labelled them with their specific category</w:t>
       </w:r>
     </w:p>
     <w:p>
@@ -632,22 +1996,11 @@
           <w:rFonts w:ascii="Times New Roman" w:hAnsi="Times New Roman" w:cs="Times New Roman"/>
           <w:sz w:val="24"/>
           <w:szCs w:val="24"/>
-          <w:lang w:val="en-US"/>
-        </w:rPr>
-      </w:pPr>
-      <w:r>
-        <w:rPr>
-          <w:rFonts w:ascii="Calibri" w:hAnsi="Calibri" w:cs="Calibri"/>
-          <w:color w:val="000000"/>
-          <w:kern w:val="0"/>
-          <w:sz w:val="24"/>
-          <w:szCs w:val="24"/>
-        </w:rPr>
-        <w:t>5. Provide brief postulations for how this model performed in contrast to PART A. Why?</w:t>
-      </w:r>
+        </w:rPr>
+      </w:pPr>
     </w:p>
     <w:sectPr>
-      <w:headerReference w:type="default" r:id="rId7"/>
+      <w:headerReference w:type="default" r:id="rId11"/>
       <w:pgSz w:w="12240" w:h="15840"/>
       <w:pgMar w:top="1440" w:right="1800" w:bottom="1440" w:left="1800" w:header="708" w:footer="708" w:gutter="0"/>
       <w:cols w:space="708"/>
@@ -897,7 +2250,7 @@
         <w:rFonts w:hint="default"/>
       </w:rPr>
     </w:lvl>
-    <w:lvl w:ilvl="1" w:tplc="0C0C0019" w:tentative="1">
+    <w:lvl w:ilvl="1" w:tplc="0C0C0019">
       <w:start w:val="1"/>
       <w:numFmt w:val="lowerLetter"/>
       <w:lvlText w:val="%2."/>
@@ -961,6 +2314,92 @@
       </w:pPr>
     </w:lvl>
     <w:lvl w:ilvl="8" w:tplc="0C0C001B" w:tentative="1">
+      <w:start w:val="1"/>
+      <w:numFmt w:val="lowerRoman"/>
+      <w:lvlText w:val="%9."/>
+      <w:lvlJc w:val="right"/>
+      <w:pPr>
+        <w:ind w:left="6480" w:hanging="180"/>
+      </w:pPr>
+    </w:lvl>
+  </w:abstractNum>
+  <w:abstractNum w:abstractNumId="2" w15:restartNumberingAfterBreak="0">
+    <w:nsid w:val="6DCC0859"/>
+    <w:multiLevelType w:val="hybridMultilevel"/>
+    <w:tmpl w:val="BA32BDA2"/>
+    <w:lvl w:ilvl="0" w:tplc="1009000F">
+      <w:start w:val="1"/>
+      <w:numFmt w:val="decimal"/>
+      <w:lvlText w:val="%1."/>
+      <w:lvlJc w:val="left"/>
+      <w:pPr>
+        <w:ind w:left="720" w:hanging="360"/>
+      </w:pPr>
+    </w:lvl>
+    <w:lvl w:ilvl="1" w:tplc="10090019" w:tentative="1">
+      <w:start w:val="1"/>
+      <w:numFmt w:val="lowerLetter"/>
+      <w:lvlText w:val="%2."/>
+      <w:lvlJc w:val="left"/>
+      <w:pPr>
+        <w:ind w:left="1440" w:hanging="360"/>
+      </w:pPr>
+    </w:lvl>
+    <w:lvl w:ilvl="2" w:tplc="1009001B" w:tentative="1">
+      <w:start w:val="1"/>
+      <w:numFmt w:val="lowerRoman"/>
+      <w:lvlText w:val="%3."/>
+      <w:lvlJc w:val="right"/>
+      <w:pPr>
+        <w:ind w:left="2160" w:hanging="180"/>
+      </w:pPr>
+    </w:lvl>
+    <w:lvl w:ilvl="3" w:tplc="1009000F" w:tentative="1">
+      <w:start w:val="1"/>
+      <w:numFmt w:val="decimal"/>
+      <w:lvlText w:val="%4."/>
+      <w:lvlJc w:val="left"/>
+      <w:pPr>
+        <w:ind w:left="2880" w:hanging="360"/>
+      </w:pPr>
+    </w:lvl>
+    <w:lvl w:ilvl="4" w:tplc="10090019" w:tentative="1">
+      <w:start w:val="1"/>
+      <w:numFmt w:val="lowerLetter"/>
+      <w:lvlText w:val="%5."/>
+      <w:lvlJc w:val="left"/>
+      <w:pPr>
+        <w:ind w:left="3600" w:hanging="360"/>
+      </w:pPr>
+    </w:lvl>
+    <w:lvl w:ilvl="5" w:tplc="1009001B" w:tentative="1">
+      <w:start w:val="1"/>
+      <w:numFmt w:val="lowerRoman"/>
+      <w:lvlText w:val="%6."/>
+      <w:lvlJc w:val="right"/>
+      <w:pPr>
+        <w:ind w:left="4320" w:hanging="180"/>
+      </w:pPr>
+    </w:lvl>
+    <w:lvl w:ilvl="6" w:tplc="1009000F" w:tentative="1">
+      <w:start w:val="1"/>
+      <w:numFmt w:val="decimal"/>
+      <w:lvlText w:val="%7."/>
+      <w:lvlJc w:val="left"/>
+      <w:pPr>
+        <w:ind w:left="5040" w:hanging="360"/>
+      </w:pPr>
+    </w:lvl>
+    <w:lvl w:ilvl="7" w:tplc="10090019" w:tentative="1">
+      <w:start w:val="1"/>
+      <w:numFmt w:val="lowerLetter"/>
+      <w:lvlText w:val="%8."/>
+      <w:lvlJc w:val="left"/>
+      <w:pPr>
+        <w:ind w:left="5760" w:hanging="360"/>
+      </w:pPr>
+    </w:lvl>
+    <w:lvl w:ilvl="8" w:tplc="1009001B" w:tentative="1">
       <w:start w:val="1"/>
       <w:numFmt w:val="lowerRoman"/>
       <w:lvlText w:val="%9."/>
@@ -975,6 +2414,9 @@
   </w:num>
   <w:num w:numId="2" w16cid:durableId="1703437528">
     <w:abstractNumId w:val="1"/>
+  </w:num>
+  <w:num w:numId="3" w16cid:durableId="1165047934">
+    <w:abstractNumId w:val="2"/>
   </w:num>
 </w:numbering>
 </file>

</xml_diff>